<commit_message>
Added the addOrganism, addCluster, addCell and checkCondition on organism functionality along with the accompanying exepction such as Missing or Already exists element. Added a type validator to check whether two types are equal. Added a class OuputMessages to gather all messages that we will print when successfully executing an operation. Implemented all the command except ActivateCluster. Implement all the methods in Health manager except activeCluster.
</commit_message>
<xml_diff>
--- a/Structure_Problem Description (2).docx
+++ b/Structure_Problem Description (2).docx
@@ -1,10 +1,10 @@
 
 <file path=word/document.xml><?xml version="1.0" encoding="utf-8"?>
-<w:document xmlns:wpc="http://schemas.microsoft.com/office/word/2010/wordprocessingCanvas" xmlns:cx="http://schemas.microsoft.com/office/drawing/2014/chartex" xmlns:cx1="http://schemas.microsoft.com/office/drawing/2015/9/8/chartex" xmlns:cx2="http://schemas.microsoft.com/office/drawing/2015/10/21/chartex" xmlns:cx3="http://schemas.microsoft.com/office/drawing/2016/5/9/chartex" xmlns:cx4="http://schemas.microsoft.com/office/drawing/2016/5/10/chartex" xmlns:cx5="http://schemas.microsoft.com/office/drawing/2016/5/11/chartex" xmlns:cx6="http://schemas.microsoft.com/office/drawing/2016/5/12/chartex" xmlns:cx7="http://schemas.microsoft.com/office/drawing/2016/5/13/chartex" xmlns:cx8="http://schemas.microsoft.com/office/drawing/2016/5/14/chartex" xmlns:mc="http://schemas.openxmlformats.org/markup-compatibility/2006" xmlns:aink="http://schemas.microsoft.com/office/drawing/2016/ink" xmlns:am3d="http://schemas.microsoft.com/office/drawing/2017/model3d" xmlns:o="urn:schemas-microsoft-com:office:office" xmlns:r="http://schemas.openxmlformats.org/officeDocument/2006/relationships" xmlns:m="http://schemas.openxmlformats.org/officeDocument/2006/math" xmlns:v="urn:schemas-microsoft-com:vml" xmlns:wp14="http://schemas.microsoft.com/office/word/2010/wordprocessingDrawing" xmlns:wp="http://schemas.openxmlformats.org/drawingml/2006/wordprocessingDrawing" xmlns:w10="urn:schemas-microsoft-com:office:word" xmlns:w="http://schemas.openxmlformats.org/wordprocessingml/2006/main" xmlns:w14="http://schemas.microsoft.com/office/word/2010/wordml" xmlns:w15="http://schemas.microsoft.com/office/word/2012/wordml" xmlns:w16cid="http://schemas.microsoft.com/office/word/2016/wordml/cid" xmlns:w16se="http://schemas.microsoft.com/office/word/2015/wordml/symex" xmlns:wpg="http://schemas.microsoft.com/office/word/2010/wordprocessingGroup" xmlns:wpi="http://schemas.microsoft.com/office/word/2010/wordprocessingInk" xmlns:wne="http://schemas.microsoft.com/office/word/2006/wordml" xmlns:wps="http://schemas.microsoft.com/office/word/2010/wordprocessingShape" mc:Ignorable="w14 w15 w16se w16cid wp14">
+<w:document xmlns:wpc="http://schemas.microsoft.com/office/word/2010/wordprocessingCanvas" xmlns:cx="http://schemas.microsoft.com/office/drawing/2014/chartex" xmlns:cx1="http://schemas.microsoft.com/office/drawing/2015/9/8/chartex" xmlns:cx2="http://schemas.microsoft.com/office/drawing/2015/10/21/chartex" xmlns:cx3="http://schemas.microsoft.com/office/drawing/2016/5/9/chartex" xmlns:cx4="http://schemas.microsoft.com/office/drawing/2016/5/10/chartex" xmlns:cx5="http://schemas.microsoft.com/office/drawing/2016/5/11/chartex" xmlns:cx6="http://schemas.microsoft.com/office/drawing/2016/5/12/chartex" xmlns:cx7="http://schemas.microsoft.com/office/drawing/2016/5/13/chartex" xmlns:cx8="http://schemas.microsoft.com/office/drawing/2016/5/14/chartex" xmlns:mc="http://schemas.openxmlformats.org/markup-compatibility/2006" xmlns:aink="http://schemas.microsoft.com/office/drawing/2016/ink" xmlns:am3d="http://schemas.microsoft.com/office/drawing/2017/model3d" xmlns:o="urn:schemas-microsoft-com:office:office" xmlns:r="http://schemas.openxmlformats.org/officeDocument/2006/relationships" xmlns:m="http://schemas.openxmlformats.org/officeDocument/2006/math" xmlns:v="urn:schemas-microsoft-com:vml" xmlns:wp14="http://schemas.microsoft.com/office/word/2010/wordprocessingDrawing" xmlns:wp="http://schemas.openxmlformats.org/drawingml/2006/wordprocessingDrawing" xmlns:w10="urn:schemas-microsoft-com:office:word" xmlns:w="http://schemas.openxmlformats.org/wordprocessingml/2006/main" xmlns:w14="http://schemas.microsoft.com/office/word/2010/wordml" xmlns:w15="http://schemas.microsoft.com/office/word/2012/wordml" xmlns:w16cex="http://schemas.microsoft.com/office/word/2018/wordml/cex" xmlns:w16cid="http://schemas.microsoft.com/office/word/2016/wordml/cid" xmlns:w16="http://schemas.microsoft.com/office/word/2018/wordml" xmlns:w16se="http://schemas.microsoft.com/office/word/2015/wordml/symex" xmlns:wpg="http://schemas.microsoft.com/office/word/2010/wordprocessingGroup" xmlns:wpi="http://schemas.microsoft.com/office/word/2010/wordprocessingInk" xmlns:wne="http://schemas.microsoft.com/office/word/2006/wordml" xmlns:wps="http://schemas.microsoft.com/office/word/2010/wordprocessingShape" mc:Ignorable="w14 w15 w16se w16cid w16 w16cex wp14">
   <w:body>
     <w:p>
       <w:pPr>
-        <w:pStyle w:val="Heading1"/>
+        <w:pStyle w:val="1"/>
         <w:jc w:val="center"/>
         <w:rPr>
           <w:noProof w:val="0"/>
@@ -16,7 +16,7 @@
     </w:p>
     <w:p>
       <w:pPr>
-        <w:pStyle w:val="Heading2"/>
+        <w:pStyle w:val="2"/>
         <w:rPr>
           <w:lang w:val="en-GB"/>
         </w:rPr>
@@ -70,7 +70,7 @@
     </w:p>
     <w:p>
       <w:pPr>
-        <w:pStyle w:val="Heading2"/>
+        <w:pStyle w:val="2"/>
       </w:pPr>
       <w:r>
         <w:t>Structure</w:t>
@@ -128,7 +128,7 @@
     </w:p>
     <w:p>
       <w:pPr>
-        <w:pStyle w:val="Heading3"/>
+        <w:pStyle w:val="3"/>
       </w:pPr>
       <w:r>
         <w:t>Cell</w:t>
@@ -155,7 +155,7 @@
     </w:p>
     <w:p>
       <w:pPr>
-        <w:pStyle w:val="ListParagraph"/>
+        <w:pStyle w:val="a8"/>
         <w:numPr>
           <w:ilvl w:val="0"/>
           <w:numId w:val="3"/>
@@ -210,7 +210,7 @@
     </w:p>
     <w:p>
       <w:pPr>
-        <w:pStyle w:val="ListParagraph"/>
+        <w:pStyle w:val="a8"/>
         <w:numPr>
           <w:ilvl w:val="0"/>
           <w:numId w:val="3"/>
@@ -254,7 +254,7 @@
     </w:p>
     <w:p>
       <w:pPr>
-        <w:pStyle w:val="ListParagraph"/>
+        <w:pStyle w:val="a8"/>
         <w:numPr>
           <w:ilvl w:val="0"/>
           <w:numId w:val="3"/>
@@ -297,7 +297,7 @@
     </w:p>
     <w:p>
       <w:pPr>
-        <w:pStyle w:val="ListParagraph"/>
+        <w:pStyle w:val="a8"/>
         <w:numPr>
           <w:ilvl w:val="0"/>
           <w:numId w:val="3"/>
@@ -399,7 +399,7 @@
     </w:p>
     <w:p>
       <w:pPr>
-        <w:pStyle w:val="Heading4"/>
+        <w:pStyle w:val="4"/>
         <w:rPr>
           <w:lang w:val="en-GB"/>
         </w:rPr>
@@ -465,7 +465,7 @@
     </w:p>
     <w:p>
       <w:pPr>
-        <w:pStyle w:val="Heading5"/>
+        <w:pStyle w:val="5"/>
         <w:rPr>
           <w:lang w:val="en-GB"/>
         </w:rPr>
@@ -540,7 +540,7 @@
     </w:p>
     <w:p>
       <w:pPr>
-        <w:pStyle w:val="ListParagraph"/>
+        <w:pStyle w:val="a8"/>
         <w:numPr>
           <w:ilvl w:val="0"/>
           <w:numId w:val="2"/>
@@ -620,7 +620,7 @@
     </w:p>
     <w:p>
       <w:pPr>
-        <w:pStyle w:val="Heading5"/>
+        <w:pStyle w:val="5"/>
         <w:rPr>
           <w:lang w:val="en-GB"/>
         </w:rPr>
@@ -673,7 +673,7 @@
     </w:p>
     <w:p>
       <w:pPr>
-        <w:pStyle w:val="ListParagraph"/>
+        <w:pStyle w:val="a8"/>
         <w:numPr>
           <w:ilvl w:val="0"/>
           <w:numId w:val="2"/>
@@ -748,7 +748,7 @@
     </w:p>
     <w:p>
       <w:pPr>
-        <w:pStyle w:val="Heading4"/>
+        <w:pStyle w:val="4"/>
         <w:rPr>
           <w:lang w:val="en-GB"/>
         </w:rPr>
@@ -773,7 +773,7 @@
     </w:p>
     <w:p>
       <w:pPr>
-        <w:pStyle w:val="ListParagraph"/>
+        <w:pStyle w:val="a8"/>
         <w:numPr>
           <w:ilvl w:val="0"/>
           <w:numId w:val="2"/>
@@ -838,7 +838,7 @@
       </w:r>
       <w:r>
         <w:rPr>
-          <w:rStyle w:val="Heading5Char"/>
+          <w:rStyle w:val="50"/>
         </w:rPr>
         <w:t>Bacteria</w:t>
       </w:r>
@@ -850,7 +850,7 @@
       </w:r>
       <w:r>
         <w:rPr>
-          <w:rStyle w:val="Heading5Char"/>
+          <w:rStyle w:val="50"/>
         </w:rPr>
         <w:t>Virus</w:t>
       </w:r>
@@ -862,14 +862,14 @@
       </w:r>
       <w:r>
         <w:rPr>
-          <w:rStyle w:val="Heading5Char"/>
+          <w:rStyle w:val="50"/>
         </w:rPr>
         <w:t>Fungi</w:t>
       </w:r>
     </w:p>
     <w:p>
       <w:pPr>
-        <w:pStyle w:val="Heading3"/>
+        <w:pStyle w:val="3"/>
       </w:pPr>
       <w:r>
         <w:lastRenderedPageBreak/>
@@ -889,7 +889,7 @@
     </w:p>
     <w:p>
       <w:pPr>
-        <w:pStyle w:val="ListParagraph"/>
+        <w:pStyle w:val="a8"/>
         <w:numPr>
           <w:ilvl w:val="0"/>
           <w:numId w:val="2"/>
@@ -931,7 +931,7 @@
     </w:p>
     <w:p>
       <w:pPr>
-        <w:pStyle w:val="ListParagraph"/>
+        <w:pStyle w:val="a8"/>
         <w:numPr>
           <w:ilvl w:val="0"/>
           <w:numId w:val="2"/>
@@ -967,7 +967,7 @@
     </w:p>
     <w:p>
       <w:pPr>
-        <w:pStyle w:val="ListParagraph"/>
+        <w:pStyle w:val="a8"/>
         <w:numPr>
           <w:ilvl w:val="0"/>
           <w:numId w:val="2"/>
@@ -1009,7 +1009,7 @@
     </w:p>
     <w:p>
       <w:pPr>
-        <w:pStyle w:val="ListParagraph"/>
+        <w:pStyle w:val="a8"/>
         <w:numPr>
           <w:ilvl w:val="0"/>
           <w:numId w:val="2"/>
@@ -1045,7 +1045,7 @@
     </w:p>
     <w:p>
       <w:pPr>
-        <w:pStyle w:val="Heading3"/>
+        <w:pStyle w:val="3"/>
       </w:pPr>
       <w:r>
         <w:t>Organism</w:t>
@@ -1064,7 +1064,7 @@
     </w:p>
     <w:p>
       <w:pPr>
-        <w:pStyle w:val="ListParagraph"/>
+        <w:pStyle w:val="a8"/>
         <w:numPr>
           <w:ilvl w:val="0"/>
           <w:numId w:val="2"/>
@@ -1105,7 +1105,7 @@
     </w:p>
     <w:p>
       <w:pPr>
-        <w:pStyle w:val="ListParagraph"/>
+        <w:pStyle w:val="a8"/>
         <w:numPr>
           <w:ilvl w:val="0"/>
           <w:numId w:val="2"/>
@@ -1141,7 +1141,7 @@
     </w:p>
     <w:p>
       <w:pPr>
-        <w:pStyle w:val="Heading3"/>
+        <w:pStyle w:val="3"/>
         <w:rPr>
           <w:noProof w:val="0"/>
         </w:rPr>
@@ -1229,7 +1229,7 @@
     </w:p>
     <w:p>
       <w:pPr>
-        <w:pStyle w:val="Heading3"/>
+        <w:pStyle w:val="3"/>
         <w:rPr>
           <w:noProof w:val="0"/>
         </w:rPr>
@@ -1287,7 +1287,7 @@
     </w:p>
     <w:p>
       <w:pPr>
-        <w:pStyle w:val="Heading2"/>
+        <w:pStyle w:val="2"/>
       </w:pPr>
       <w:r>
         <w:t>Business Logic</w:t>
@@ -1295,7 +1295,7 @@
     </w:p>
     <w:p>
       <w:pPr>
-        <w:pStyle w:val="Heading4"/>
+        <w:pStyle w:val="4"/>
         <w:rPr>
           <w:noProof w:val="0"/>
         </w:rPr>
@@ -1340,7 +1340,7 @@
     </w:p>
     <w:p>
       <w:pPr>
-        <w:pStyle w:val="Heading4"/>
+        <w:pStyle w:val="4"/>
         <w:rPr>
           <w:noProof w:val="0"/>
         </w:rPr>
@@ -1569,7 +1569,7 @@
     </w:p>
     <w:p>
       <w:pPr>
-        <w:pStyle w:val="Heading4"/>
+        <w:pStyle w:val="4"/>
       </w:pPr>
       <w:r>
         <w:lastRenderedPageBreak/>
@@ -1619,7 +1619,7 @@
     </w:p>
     <w:p>
       <w:pPr>
-        <w:pStyle w:val="ListParagraph"/>
+        <w:pStyle w:val="a8"/>
         <w:numPr>
           <w:ilvl w:val="0"/>
           <w:numId w:val="5"/>
@@ -1637,7 +1637,7 @@
     </w:p>
     <w:p>
       <w:pPr>
-        <w:pStyle w:val="ListParagraph"/>
+        <w:pStyle w:val="a8"/>
         <w:numPr>
           <w:ilvl w:val="1"/>
           <w:numId w:val="5"/>
@@ -1670,7 +1670,7 @@
     </w:p>
     <w:p>
       <w:pPr>
-        <w:pStyle w:val="ListParagraph"/>
+        <w:pStyle w:val="a8"/>
         <w:numPr>
           <w:ilvl w:val="0"/>
           <w:numId w:val="5"/>
@@ -1688,7 +1688,7 @@
     </w:p>
     <w:p>
       <w:pPr>
-        <w:pStyle w:val="ListParagraph"/>
+        <w:pStyle w:val="a8"/>
         <w:numPr>
           <w:ilvl w:val="1"/>
           <w:numId w:val="5"/>
@@ -1716,7 +1716,7 @@
     </w:p>
     <w:p>
       <w:pPr>
-        <w:pStyle w:val="ListParagraph"/>
+        <w:pStyle w:val="a8"/>
         <w:numPr>
           <w:ilvl w:val="1"/>
           <w:numId w:val="5"/>
@@ -1743,7 +1743,7 @@
     </w:p>
     <w:p>
       <w:pPr>
-        <w:pStyle w:val="ListParagraph"/>
+        <w:pStyle w:val="a8"/>
         <w:numPr>
           <w:ilvl w:val="1"/>
           <w:numId w:val="5"/>
@@ -1782,7 +1782,7 @@
     </w:p>
     <w:p>
       <w:pPr>
-        <w:pStyle w:val="ListParagraph"/>
+        <w:pStyle w:val="a8"/>
         <w:numPr>
           <w:ilvl w:val="0"/>
           <w:numId w:val="5"/>
@@ -1801,7 +1801,7 @@
     </w:p>
     <w:p>
       <w:pPr>
-        <w:pStyle w:val="ListParagraph"/>
+        <w:pStyle w:val="a8"/>
         <w:numPr>
           <w:ilvl w:val="1"/>
           <w:numId w:val="5"/>
@@ -1843,7 +1843,7 @@
     </w:p>
     <w:p>
       <w:pPr>
-        <w:pStyle w:val="ListParagraph"/>
+        <w:pStyle w:val="a8"/>
         <w:numPr>
           <w:ilvl w:val="1"/>
           <w:numId w:val="5"/>
@@ -1876,7 +1876,7 @@
     </w:p>
     <w:p>
       <w:pPr>
-        <w:pStyle w:val="ListParagraph"/>
+        <w:pStyle w:val="a8"/>
         <w:numPr>
           <w:ilvl w:val="1"/>
           <w:numId w:val="5"/>
@@ -1930,7 +1930,7 @@
     </w:p>
     <w:p>
       <w:pPr>
-        <w:pStyle w:val="ListParagraph"/>
+        <w:pStyle w:val="a8"/>
         <w:numPr>
           <w:ilvl w:val="1"/>
           <w:numId w:val="5"/>
@@ -1957,7 +1957,7 @@
     </w:p>
     <w:p>
       <w:pPr>
-        <w:pStyle w:val="ListParagraph"/>
+        <w:pStyle w:val="a8"/>
         <w:numPr>
           <w:ilvl w:val="0"/>
           <w:numId w:val="5"/>
@@ -2067,7 +2067,7 @@
     </w:p>
     <w:p>
       <w:pPr>
-        <w:pStyle w:val="ListParagraph"/>
+        <w:pStyle w:val="a8"/>
         <w:numPr>
           <w:ilvl w:val="1"/>
           <w:numId w:val="5"/>
@@ -2169,7 +2169,7 @@
     </w:p>
     <w:p>
       <w:pPr>
-        <w:pStyle w:val="ListParagraph"/>
+        <w:pStyle w:val="a8"/>
         <w:numPr>
           <w:ilvl w:val="1"/>
           <w:numId w:val="5"/>
@@ -2250,7 +2250,7 @@
     </w:p>
     <w:p>
       <w:pPr>
-        <w:pStyle w:val="ListParagraph"/>
+        <w:pStyle w:val="a8"/>
         <w:numPr>
           <w:ilvl w:val="1"/>
           <w:numId w:val="5"/>
@@ -2286,7 +2286,7 @@
     </w:p>
     <w:p>
       <w:pPr>
-        <w:pStyle w:val="ListParagraph"/>
+        <w:pStyle w:val="a8"/>
         <w:numPr>
           <w:ilvl w:val="0"/>
           <w:numId w:val="5"/>
@@ -2316,7 +2316,7 @@
     </w:p>
     <w:p>
       <w:pPr>
-        <w:pStyle w:val="ListParagraph"/>
+        <w:pStyle w:val="a8"/>
         <w:numPr>
           <w:ilvl w:val="1"/>
           <w:numId w:val="5"/>
@@ -2349,7 +2349,7 @@
     </w:p>
     <w:p>
       <w:pPr>
-        <w:pStyle w:val="ListParagraph"/>
+        <w:pStyle w:val="a8"/>
         <w:numPr>
           <w:ilvl w:val="1"/>
           <w:numId w:val="5"/>
@@ -2367,7 +2367,7 @@
     </w:p>
     <w:p>
       <w:pPr>
-        <w:pStyle w:val="ListParagraph"/>
+        <w:pStyle w:val="a8"/>
         <w:numPr>
           <w:ilvl w:val="1"/>
           <w:numId w:val="5"/>
@@ -2394,7 +2394,7 @@
     </w:p>
     <w:p>
       <w:pPr>
-        <w:pStyle w:val="Heading4"/>
+        <w:pStyle w:val="4"/>
       </w:pPr>
       <w:r>
         <w:t>Functionality</w:t>
@@ -2402,7 +2402,7 @@
     </w:p>
     <w:p>
       <w:pPr>
-        <w:pStyle w:val="Heading5"/>
+        <w:pStyle w:val="5"/>
       </w:pPr>
       <w:r>
         <w:t>Entity Creation</w:t>
@@ -2539,7 +2539,7 @@
     </w:p>
     <w:p>
       <w:pPr>
-        <w:pStyle w:val="Heading5"/>
+        <w:pStyle w:val="5"/>
       </w:pPr>
       <w:r>
         <w:lastRenderedPageBreak/>
@@ -2549,7 +2549,7 @@
     <w:p>
       <w:r>
         <w:drawing>
-          <wp:anchor distT="0" distB="0" distL="114300" distR="114300" simplePos="0" relativeHeight="251658240" behindDoc="0" locked="0" layoutInCell="1" allowOverlap="1" wp14:anchorId="1ADED3D7">
+          <wp:anchor distT="0" distB="0" distL="114300" distR="114300" simplePos="0" relativeHeight="251658240" behindDoc="0" locked="0" layoutInCell="1" allowOverlap="1" wp14:anchorId="108DC238" wp14:editId="29609ABD">
             <wp:simplePos x="0" y="0"/>
             <wp:positionH relativeFrom="margin">
               <wp:align>right</wp:align>
@@ -2626,8 +2626,6 @@
       <w:r>
         <w:t xml:space="preserve"> until</w:t>
       </w:r>
-      <w:bookmarkStart w:id="0" w:name="_GoBack"/>
-      <w:bookmarkEnd w:id="0"/>
       <w:r>
         <w:t xml:space="preserve"> it can be activated again.</w:t>
       </w:r>
@@ -2933,7 +2931,7 @@
     </w:p>
     <w:p>
       <w:pPr>
-        <w:pStyle w:val="ListParagraph"/>
+        <w:pStyle w:val="a8"/>
         <w:numPr>
           <w:ilvl w:val="0"/>
           <w:numId w:val="2"/>
@@ -2982,7 +2980,7 @@
     </w:p>
     <w:p>
       <w:pPr>
-        <w:pStyle w:val="ListParagraph"/>
+        <w:pStyle w:val="a8"/>
         <w:numPr>
           <w:ilvl w:val="0"/>
           <w:numId w:val="2"/>
@@ -3075,7 +3073,7 @@
     </w:p>
     <w:p>
       <w:pPr>
-        <w:pStyle w:val="ListParagraph"/>
+        <w:pStyle w:val="a8"/>
         <w:numPr>
           <w:ilvl w:val="0"/>
           <w:numId w:val="2"/>
@@ -3142,7 +3140,7 @@
     </w:p>
     <w:p>
       <w:pPr>
-        <w:pStyle w:val="ListParagraph"/>
+        <w:pStyle w:val="a8"/>
         <w:numPr>
           <w:ilvl w:val="0"/>
           <w:numId w:val="2"/>
@@ -3197,7 +3195,7 @@
     </w:p>
     <w:p>
       <w:pPr>
-        <w:pStyle w:val="ListParagraph"/>
+        <w:pStyle w:val="a8"/>
         <w:numPr>
           <w:ilvl w:val="0"/>
           <w:numId w:val="2"/>
@@ -3303,7 +3301,7 @@
     </w:p>
     <w:p>
       <w:pPr>
-        <w:pStyle w:val="Heading3"/>
+        <w:pStyle w:val="3"/>
         <w:rPr>
           <w:noProof w:val="0"/>
         </w:rPr>
@@ -3314,7 +3312,7 @@
     </w:p>
     <w:p>
       <w:pPr>
-        <w:pStyle w:val="Heading4"/>
+        <w:pStyle w:val="4"/>
       </w:pPr>
       <w:r>
         <w:t>Input</w:t>
@@ -3322,7 +3320,7 @@
     </w:p>
     <w:p>
       <w:pPr>
-        <w:pStyle w:val="ListParagraph"/>
+        <w:pStyle w:val="a8"/>
         <w:numPr>
           <w:ilvl w:val="0"/>
           <w:numId w:val="6"/>
@@ -3334,7 +3332,7 @@
     </w:p>
     <w:p>
       <w:pPr>
-        <w:pStyle w:val="ListParagraph"/>
+        <w:pStyle w:val="a8"/>
         <w:numPr>
           <w:ilvl w:val="0"/>
           <w:numId w:val="6"/>
@@ -3364,7 +3362,7 @@
     </w:p>
     <w:p>
       <w:pPr>
-        <w:pStyle w:val="Heading4"/>
+        <w:pStyle w:val="4"/>
       </w:pPr>
       <w:r>
         <w:t>Output</w:t>
@@ -3380,7 +3378,7 @@
     </w:p>
     <w:p>
       <w:pPr>
-        <w:pStyle w:val="ListParagraph"/>
+        <w:pStyle w:val="a8"/>
         <w:numPr>
           <w:ilvl w:val="0"/>
           <w:numId w:val="6"/>
@@ -3392,7 +3390,7 @@
     </w:p>
     <w:p>
       <w:pPr>
-        <w:pStyle w:val="ListParagraph"/>
+        <w:pStyle w:val="a8"/>
         <w:numPr>
           <w:ilvl w:val="1"/>
           <w:numId w:val="6"/>
@@ -3416,7 +3414,7 @@
     </w:p>
     <w:p>
       <w:pPr>
-        <w:pStyle w:val="ListParagraph"/>
+        <w:pStyle w:val="a8"/>
         <w:numPr>
           <w:ilvl w:val="1"/>
           <w:numId w:val="6"/>
@@ -3437,7 +3435,7 @@
     </w:p>
     <w:p>
       <w:pPr>
-        <w:pStyle w:val="ListParagraph"/>
+        <w:pStyle w:val="a8"/>
         <w:numPr>
           <w:ilvl w:val="0"/>
           <w:numId w:val="6"/>
@@ -3458,7 +3456,7 @@
     </w:p>
     <w:p>
       <w:pPr>
-        <w:pStyle w:val="ListParagraph"/>
+        <w:pStyle w:val="a8"/>
         <w:numPr>
           <w:ilvl w:val="0"/>
           <w:numId w:val="6"/>
@@ -3479,7 +3477,7 @@
     </w:p>
     <w:p>
       <w:pPr>
-        <w:pStyle w:val="ListParagraph"/>
+        <w:pStyle w:val="a8"/>
         <w:numPr>
           <w:ilvl w:val="0"/>
           <w:numId w:val="6"/>
@@ -3503,7 +3501,7 @@
     </w:p>
     <w:p>
       <w:pPr>
-        <w:pStyle w:val="ListParagraph"/>
+        <w:pStyle w:val="a8"/>
         <w:numPr>
           <w:ilvl w:val="0"/>
           <w:numId w:val="6"/>
@@ -3895,7 +3893,7 @@
     </w:p>
     <w:p>
       <w:pPr>
-        <w:pStyle w:val="Heading4"/>
+        <w:pStyle w:val="4"/>
       </w:pPr>
       <w:r>
         <w:t>Constrains</w:t>
@@ -3903,7 +3901,7 @@
     </w:p>
     <w:p>
       <w:pPr>
-        <w:pStyle w:val="ListParagraph"/>
+        <w:pStyle w:val="a8"/>
         <w:numPr>
           <w:ilvl w:val="0"/>
           <w:numId w:val="6"/>
@@ -3930,7 +3928,7 @@
     </w:p>
     <w:p>
       <w:pPr>
-        <w:pStyle w:val="ListParagraph"/>
+        <w:pStyle w:val="a8"/>
         <w:numPr>
           <w:ilvl w:val="0"/>
           <w:numId w:val="6"/>
@@ -3963,7 +3961,7 @@
     </w:p>
     <w:p>
       <w:pPr>
-        <w:pStyle w:val="ListParagraph"/>
+        <w:pStyle w:val="a8"/>
         <w:numPr>
           <w:ilvl w:val="1"/>
           <w:numId w:val="6"/>
@@ -3975,7 +3973,7 @@
     </w:p>
     <w:p>
       <w:pPr>
-        <w:pStyle w:val="ListParagraph"/>
+        <w:pStyle w:val="a8"/>
         <w:numPr>
           <w:ilvl w:val="0"/>
           <w:numId w:val="6"/>
@@ -4041,7 +4039,7 @@
     </w:p>
     <w:p>
       <w:pPr>
-        <w:pStyle w:val="ListParagraph"/>
+        <w:pStyle w:val="a8"/>
         <w:numPr>
           <w:ilvl w:val="0"/>
           <w:numId w:val="6"/>
@@ -4071,7 +4069,7 @@
     </w:p>
     <w:p>
       <w:pPr>
-        <w:pStyle w:val="ListParagraph"/>
+        <w:pStyle w:val="a8"/>
         <w:numPr>
           <w:ilvl w:val="1"/>
           <w:numId w:val="6"/>
@@ -4119,7 +4117,7 @@
     </w:p>
     <w:p>
       <w:pPr>
-        <w:pStyle w:val="Heading4"/>
+        <w:pStyle w:val="4"/>
       </w:pPr>
       <w:r>
         <w:t>Examples</w:t>
@@ -4127,7 +4125,7 @@
     </w:p>
     <w:tbl>
       <w:tblPr>
-        <w:tblStyle w:val="TableGrid"/>
+        <w:tblStyle w:val="aa"/>
         <w:tblW w:w="10462" w:type="dxa"/>
         <w:tblInd w:w="23" w:type="dxa"/>
         <w:tblCellMar>
@@ -4216,7 +4214,16 @@
                 <w:sz w:val="18"/>
                 <w:szCs w:val="18"/>
               </w:rPr>
-              <w:t>createOrganism Troli</w:t>
+              <w:t>createOrganism T</w:t>
+            </w:r>
+            <w:r>
+              <w:rPr>
+                <w:rFonts w:ascii="Consolas" w:hAnsi="Consolas"/>
+                <w:bCs/>
+                <w:sz w:val="18"/>
+                <w:szCs w:val="18"/>
+              </w:rPr>
+              <w:t>roli</w:t>
             </w:r>
           </w:p>
           <w:p>
@@ -4236,7 +4243,16 @@
                 <w:sz w:val="18"/>
                 <w:szCs w:val="18"/>
               </w:rPr>
-              <w:t>createOrganism Troli</w:t>
+              <w:t>createOrganism Tr</w:t>
+            </w:r>
+            <w:r>
+              <w:rPr>
+                <w:rFonts w:ascii="Consolas" w:hAnsi="Consolas"/>
+                <w:bCs/>
+                <w:sz w:val="18"/>
+                <w:szCs w:val="18"/>
+              </w:rPr>
+              <w:t>oli</w:t>
             </w:r>
           </w:p>
           <w:p>
@@ -4276,7 +4292,103 @@
                 <w:sz w:val="18"/>
                 <w:szCs w:val="18"/>
               </w:rPr>
+              <w:t>addCluster Troli X05 2 3</w:t>
+            </w:r>
+          </w:p>
+          <w:p>
+            <w:pPr>
+              <w:spacing w:before="0" w:after="0"/>
+              <w:rPr>
+                <w:rFonts w:ascii="Consolas" w:hAnsi="Consolas"/>
+                <w:bCs/>
+                <w:sz w:val="18"/>
+                <w:szCs w:val="18"/>
+              </w:rPr>
+            </w:pPr>
+            <w:r>
+              <w:rPr>
+                <w:rFonts w:ascii="Consolas" w:hAnsi="Consolas"/>
+                <w:bCs/>
+                <w:sz w:val="18"/>
+                <w:szCs w:val="18"/>
+              </w:rPr>
               <w:t>addCell Trr X05 WhiteBloodCell WBC 5 0 0 5</w:t>
+            </w:r>
+          </w:p>
+          <w:p>
+            <w:pPr>
+              <w:spacing w:before="0" w:after="0"/>
+              <w:rPr>
+                <w:rFonts w:ascii="Consolas" w:hAnsi="Consolas"/>
+                <w:bCs/>
+                <w:sz w:val="18"/>
+                <w:szCs w:val="18"/>
+              </w:rPr>
+            </w:pPr>
+            <w:r>
+              <w:rPr>
+                <w:rFonts w:ascii="Consolas" w:hAnsi="Consolas"/>
+                <w:bCs/>
+                <w:sz w:val="18"/>
+                <w:szCs w:val="18"/>
+              </w:rPr>
+              <w:t>addCell Tr</w:t>
+            </w:r>
+            <w:r>
+              <w:rPr>
+                <w:rFonts w:ascii="Consolas" w:hAnsi="Consolas"/>
+                <w:bCs/>
+                <w:sz w:val="18"/>
+                <w:szCs w:val="18"/>
+              </w:rPr>
+              <w:t>oli B</w:t>
+            </w:r>
+            <w:r>
+              <w:rPr>
+                <w:rFonts w:ascii="Consolas" w:hAnsi="Consolas"/>
+                <w:bCs/>
+                <w:sz w:val="18"/>
+                <w:szCs w:val="18"/>
+              </w:rPr>
+              <w:t>05 WhiteBloodCell WBC 5 0 0 5</w:t>
+            </w:r>
+          </w:p>
+          <w:p>
+            <w:pPr>
+              <w:spacing w:before="0" w:after="0"/>
+              <w:rPr>
+                <w:rFonts w:ascii="Consolas" w:hAnsi="Consolas"/>
+                <w:bCs/>
+                <w:sz w:val="18"/>
+                <w:szCs w:val="18"/>
+              </w:rPr>
+            </w:pPr>
+            <w:r>
+              <w:rPr>
+                <w:rFonts w:ascii="Consolas" w:hAnsi="Consolas"/>
+                <w:bCs/>
+                <w:sz w:val="18"/>
+                <w:szCs w:val="18"/>
+              </w:rPr>
+              <w:t xml:space="preserve">addCell Troli </w:t>
+            </w:r>
+            <w:r>
+              <w:rPr>
+                <w:rFonts w:ascii="Consolas" w:hAnsi="Consolas"/>
+                <w:bCs/>
+                <w:sz w:val="18"/>
+                <w:szCs w:val="18"/>
+              </w:rPr>
+              <w:t>X05</w:t>
+            </w:r>
+            <w:r>
+              <w:rPr>
+                <w:rFonts w:ascii="Consolas" w:hAnsi="Consolas"/>
+                <w:bCs/>
+                <w:sz w:val="18"/>
+                <w:szCs w:val="18"/>
+              </w:rPr>
+              <w:t xml:space="preserve"> WhiteBloodCell WBC 5 0 0 5</w:t>
             </w:r>
           </w:p>
           <w:p>
@@ -6183,7 +6295,7 @@
 </file>
 
 <file path=word/endnotes.xml><?xml version="1.0" encoding="utf-8"?>
-<w:endnotes xmlns:wpc="http://schemas.microsoft.com/office/word/2010/wordprocessingCanvas" xmlns:cx="http://schemas.microsoft.com/office/drawing/2014/chartex" xmlns:cx1="http://schemas.microsoft.com/office/drawing/2015/9/8/chartex" xmlns:cx2="http://schemas.microsoft.com/office/drawing/2015/10/21/chartex" xmlns:cx3="http://schemas.microsoft.com/office/drawing/2016/5/9/chartex" xmlns:cx4="http://schemas.microsoft.com/office/drawing/2016/5/10/chartex" xmlns:cx5="http://schemas.microsoft.com/office/drawing/2016/5/11/chartex" xmlns:cx6="http://schemas.microsoft.com/office/drawing/2016/5/12/chartex" xmlns:cx7="http://schemas.microsoft.com/office/drawing/2016/5/13/chartex" xmlns:cx8="http://schemas.microsoft.com/office/drawing/2016/5/14/chartex" xmlns:mc="http://schemas.openxmlformats.org/markup-compatibility/2006" xmlns:aink="http://schemas.microsoft.com/office/drawing/2016/ink" xmlns:am3d="http://schemas.microsoft.com/office/drawing/2017/model3d" xmlns:o="urn:schemas-microsoft-com:office:office" xmlns:r="http://schemas.openxmlformats.org/officeDocument/2006/relationships" xmlns:m="http://schemas.openxmlformats.org/officeDocument/2006/math" xmlns:v="urn:schemas-microsoft-com:vml" xmlns:wp14="http://schemas.microsoft.com/office/word/2010/wordprocessingDrawing" xmlns:wp="http://schemas.openxmlformats.org/drawingml/2006/wordprocessingDrawing" xmlns:w10="urn:schemas-microsoft-com:office:word" xmlns:w="http://schemas.openxmlformats.org/wordprocessingml/2006/main" xmlns:w14="http://schemas.microsoft.com/office/word/2010/wordml" xmlns:w15="http://schemas.microsoft.com/office/word/2012/wordml" xmlns:w16cid="http://schemas.microsoft.com/office/word/2016/wordml/cid" xmlns:w16se="http://schemas.microsoft.com/office/word/2015/wordml/symex" xmlns:wpg="http://schemas.microsoft.com/office/word/2010/wordprocessingGroup" xmlns:wpi="http://schemas.microsoft.com/office/word/2010/wordprocessingInk" xmlns:wne="http://schemas.microsoft.com/office/word/2006/wordml" xmlns:wps="http://schemas.microsoft.com/office/word/2010/wordprocessingShape" mc:Ignorable="w14 w15 w16se w16cid wp14">
+<w:endnotes xmlns:wpc="http://schemas.microsoft.com/office/word/2010/wordprocessingCanvas" xmlns:cx="http://schemas.microsoft.com/office/drawing/2014/chartex" xmlns:cx1="http://schemas.microsoft.com/office/drawing/2015/9/8/chartex" xmlns:cx2="http://schemas.microsoft.com/office/drawing/2015/10/21/chartex" xmlns:cx3="http://schemas.microsoft.com/office/drawing/2016/5/9/chartex" xmlns:cx4="http://schemas.microsoft.com/office/drawing/2016/5/10/chartex" xmlns:cx5="http://schemas.microsoft.com/office/drawing/2016/5/11/chartex" xmlns:cx6="http://schemas.microsoft.com/office/drawing/2016/5/12/chartex" xmlns:cx7="http://schemas.microsoft.com/office/drawing/2016/5/13/chartex" xmlns:cx8="http://schemas.microsoft.com/office/drawing/2016/5/14/chartex" xmlns:mc="http://schemas.openxmlformats.org/markup-compatibility/2006" xmlns:aink="http://schemas.microsoft.com/office/drawing/2016/ink" xmlns:am3d="http://schemas.microsoft.com/office/drawing/2017/model3d" xmlns:o="urn:schemas-microsoft-com:office:office" xmlns:r="http://schemas.openxmlformats.org/officeDocument/2006/relationships" xmlns:m="http://schemas.openxmlformats.org/officeDocument/2006/math" xmlns:v="urn:schemas-microsoft-com:vml" xmlns:wp14="http://schemas.microsoft.com/office/word/2010/wordprocessingDrawing" xmlns:wp="http://schemas.openxmlformats.org/drawingml/2006/wordprocessingDrawing" xmlns:w10="urn:schemas-microsoft-com:office:word" xmlns:w="http://schemas.openxmlformats.org/wordprocessingml/2006/main" xmlns:w14="http://schemas.microsoft.com/office/word/2010/wordml" xmlns:w15="http://schemas.microsoft.com/office/word/2012/wordml" xmlns:w16cex="http://schemas.microsoft.com/office/word/2018/wordml/cex" xmlns:w16cid="http://schemas.microsoft.com/office/word/2016/wordml/cid" xmlns:w16="http://schemas.microsoft.com/office/word/2018/wordml" xmlns:w16se="http://schemas.microsoft.com/office/word/2015/wordml/symex" xmlns:wpg="http://schemas.microsoft.com/office/word/2010/wordprocessingGroup" xmlns:wpi="http://schemas.microsoft.com/office/word/2010/wordprocessingInk" xmlns:wne="http://schemas.microsoft.com/office/word/2006/wordml" xmlns:wps="http://schemas.microsoft.com/office/word/2010/wordprocessingShape" mc:Ignorable="w14 w15 w16se w16cid w16 w16cex wp14">
   <w:endnote w:type="separator" w:id="-1">
     <w:p>
       <w:pPr>
@@ -6208,10 +6320,10 @@
 </file>
 
 <file path=word/footer1.xml><?xml version="1.0" encoding="utf-8"?>
-<w:ftr xmlns:wpc="http://schemas.microsoft.com/office/word/2010/wordprocessingCanvas" xmlns:cx="http://schemas.microsoft.com/office/drawing/2014/chartex" xmlns:cx1="http://schemas.microsoft.com/office/drawing/2015/9/8/chartex" xmlns:cx2="http://schemas.microsoft.com/office/drawing/2015/10/21/chartex" xmlns:cx3="http://schemas.microsoft.com/office/drawing/2016/5/9/chartex" xmlns:cx4="http://schemas.microsoft.com/office/drawing/2016/5/10/chartex" xmlns:cx5="http://schemas.microsoft.com/office/drawing/2016/5/11/chartex" xmlns:cx6="http://schemas.microsoft.com/office/drawing/2016/5/12/chartex" xmlns:cx7="http://schemas.microsoft.com/office/drawing/2016/5/13/chartex" xmlns:cx8="http://schemas.microsoft.com/office/drawing/2016/5/14/chartex" xmlns:mc="http://schemas.openxmlformats.org/markup-compatibility/2006" xmlns:aink="http://schemas.microsoft.com/office/drawing/2016/ink" xmlns:am3d="http://schemas.microsoft.com/office/drawing/2017/model3d" xmlns:o="urn:schemas-microsoft-com:office:office" xmlns:r="http://schemas.openxmlformats.org/officeDocument/2006/relationships" xmlns:m="http://schemas.openxmlformats.org/officeDocument/2006/math" xmlns:v="urn:schemas-microsoft-com:vml" xmlns:wp14="http://schemas.microsoft.com/office/word/2010/wordprocessingDrawing" xmlns:wp="http://schemas.openxmlformats.org/drawingml/2006/wordprocessingDrawing" xmlns:w10="urn:schemas-microsoft-com:office:word" xmlns:w="http://schemas.openxmlformats.org/wordprocessingml/2006/main" xmlns:w14="http://schemas.microsoft.com/office/word/2010/wordml" xmlns:w15="http://schemas.microsoft.com/office/word/2012/wordml" xmlns:w16cid="http://schemas.microsoft.com/office/word/2016/wordml/cid" xmlns:w16se="http://schemas.microsoft.com/office/word/2015/wordml/symex" xmlns:wpg="http://schemas.microsoft.com/office/word/2010/wordprocessingGroup" xmlns:wpi="http://schemas.microsoft.com/office/word/2010/wordprocessingInk" xmlns:wne="http://schemas.microsoft.com/office/word/2006/wordml" xmlns:wps="http://schemas.microsoft.com/office/word/2010/wordprocessingShape" mc:Ignorable="w14 w15 w16se w16cid wp14">
+<w:ftr xmlns:wpc="http://schemas.microsoft.com/office/word/2010/wordprocessingCanvas" xmlns:cx="http://schemas.microsoft.com/office/drawing/2014/chartex" xmlns:cx1="http://schemas.microsoft.com/office/drawing/2015/9/8/chartex" xmlns:cx2="http://schemas.microsoft.com/office/drawing/2015/10/21/chartex" xmlns:cx3="http://schemas.microsoft.com/office/drawing/2016/5/9/chartex" xmlns:cx4="http://schemas.microsoft.com/office/drawing/2016/5/10/chartex" xmlns:cx5="http://schemas.microsoft.com/office/drawing/2016/5/11/chartex" xmlns:cx6="http://schemas.microsoft.com/office/drawing/2016/5/12/chartex" xmlns:cx7="http://schemas.microsoft.com/office/drawing/2016/5/13/chartex" xmlns:cx8="http://schemas.microsoft.com/office/drawing/2016/5/14/chartex" xmlns:mc="http://schemas.openxmlformats.org/markup-compatibility/2006" xmlns:aink="http://schemas.microsoft.com/office/drawing/2016/ink" xmlns:am3d="http://schemas.microsoft.com/office/drawing/2017/model3d" xmlns:o="urn:schemas-microsoft-com:office:office" xmlns:r="http://schemas.openxmlformats.org/officeDocument/2006/relationships" xmlns:m="http://schemas.openxmlformats.org/officeDocument/2006/math" xmlns:v="urn:schemas-microsoft-com:vml" xmlns:wp14="http://schemas.microsoft.com/office/word/2010/wordprocessingDrawing" xmlns:wp="http://schemas.openxmlformats.org/drawingml/2006/wordprocessingDrawing" xmlns:w10="urn:schemas-microsoft-com:office:word" xmlns:w="http://schemas.openxmlformats.org/wordprocessingml/2006/main" xmlns:w14="http://schemas.microsoft.com/office/word/2010/wordml" xmlns:w15="http://schemas.microsoft.com/office/word/2012/wordml" xmlns:w16cex="http://schemas.microsoft.com/office/word/2018/wordml/cex" xmlns:w16cid="http://schemas.microsoft.com/office/word/2016/wordml/cid" xmlns:w16="http://schemas.microsoft.com/office/word/2018/wordml" xmlns:w16se="http://schemas.microsoft.com/office/word/2015/wordml/symex" xmlns:wpg="http://schemas.microsoft.com/office/word/2010/wordprocessingGroup" xmlns:wpi="http://schemas.microsoft.com/office/word/2010/wordprocessingInk" xmlns:wne="http://schemas.microsoft.com/office/word/2006/wordml" xmlns:wps="http://schemas.microsoft.com/office/word/2010/wordprocessingShape" mc:Ignorable="w14 w15 w16se w16cid w16 w16cex wp14">
   <w:p>
     <w:pPr>
-      <w:pStyle w:val="Footer"/>
+      <w:pStyle w:val="a5"/>
     </w:pPr>
     <w:r>
       <w:rPr>
@@ -6220,7 +6332,7 @@
         <w:lang w:val="bg-BG" w:eastAsia="bg-BG"/>
       </w:rPr>
       <w:drawing>
-        <wp:anchor distT="0" distB="0" distL="114300" distR="114300" simplePos="0" relativeHeight="251663360" behindDoc="0" locked="0" layoutInCell="1" allowOverlap="1" wp14:anchorId="5F1A6049" wp14:editId="11ECBB5F">
+        <wp:anchor distT="0" distB="0" distL="114300" distR="114300" simplePos="0" relativeHeight="251663360" behindDoc="0" locked="0" layoutInCell="1" allowOverlap="1" wp14:anchorId="067727F4" wp14:editId="24448141">
           <wp:simplePos x="0" y="0"/>
           <wp:positionH relativeFrom="margin">
             <wp:align>left</wp:align>
@@ -6287,7 +6399,7 @@
         <w:lang w:val="bg-BG" w:eastAsia="bg-BG"/>
       </w:rPr>
       <w:drawing>
-        <wp:inline distT="0" distB="0" distL="0" distR="0" wp14:anchorId="41DCDFBD" wp14:editId="5180204A">
+        <wp:inline distT="0" distB="0" distL="0" distR="0" wp14:anchorId="731F5B44" wp14:editId="14FD274B">
           <wp:extent cx="1431290" cy="359410"/>
           <wp:effectExtent l="0" t="0" r="0" b="2540"/>
           <wp:docPr id="5" name="Picture 5" descr="C:\Users\chris\AppData\Local\Temp\Rar$DRa2604.40128\SoftUniFoundation_Logo_OneLine_White@2x.png"/>
@@ -6342,7 +6454,7 @@
       <mc:AlternateContent>
         <mc:Choice Requires="wps">
           <w:drawing>
-            <wp:anchor distT="0" distB="0" distL="114300" distR="114300" simplePos="0" relativeHeight="251661312" behindDoc="0" locked="0" layoutInCell="1" allowOverlap="1" wp14:anchorId="3B638D6D" wp14:editId="75356091">
+            <wp:anchor distT="0" distB="0" distL="114300" distR="114300" simplePos="0" relativeHeight="251661312" behindDoc="0" locked="0" layoutInCell="1" allowOverlap="1" wp14:anchorId="4ED9338C" wp14:editId="7D9B70C0">
               <wp:simplePos x="0" y="0"/>
               <wp:positionH relativeFrom="column">
                 <wp:posOffset>-1270</wp:posOffset>
@@ -6410,7 +6522,7 @@
       <mc:AlternateContent>
         <mc:Choice Requires="wps">
           <w:drawing>
-            <wp:anchor distT="0" distB="0" distL="114300" distR="114300" simplePos="0" relativeHeight="251662336" behindDoc="0" locked="0" layoutInCell="1" allowOverlap="1" wp14:anchorId="1BC68FF1" wp14:editId="2B8CCE5E">
+            <wp:anchor distT="0" distB="0" distL="114300" distR="114300" simplePos="0" relativeHeight="251662336" behindDoc="0" locked="0" layoutInCell="1" allowOverlap="1" wp14:anchorId="4F416F5C" wp14:editId="1C59EEC5">
               <wp:simplePos x="0" y="0"/>
               <wp:positionH relativeFrom="column">
                 <wp:posOffset>5647055</wp:posOffset>
@@ -6682,7 +6794,7 @@
       <mc:AlternateContent>
         <mc:Choice Requires="wps">
           <w:drawing>
-            <wp:anchor distT="0" distB="0" distL="114300" distR="114300" simplePos="0" relativeHeight="251660288" behindDoc="0" locked="0" layoutInCell="1" allowOverlap="1" wp14:anchorId="53D5C05E" wp14:editId="4A41B648">
+            <wp:anchor distT="0" distB="0" distL="114300" distR="114300" simplePos="0" relativeHeight="251660288" behindDoc="0" locked="0" layoutInCell="1" allowOverlap="1" wp14:anchorId="4129C6F2" wp14:editId="7AC20169">
               <wp:simplePos x="0" y="0"/>
               <wp:positionH relativeFrom="column">
                 <wp:posOffset>1589405</wp:posOffset>
@@ -6786,7 +6898,7 @@
       <mc:AlternateContent>
         <mc:Choice Requires="wps">
           <w:drawing>
-            <wp:anchor distT="0" distB="0" distL="114300" distR="114300" simplePos="0" relativeHeight="251659264" behindDoc="0" locked="0" layoutInCell="1" allowOverlap="1" wp14:anchorId="55FAC3B8" wp14:editId="10334256">
+            <wp:anchor distT="0" distB="0" distL="114300" distR="114300" simplePos="0" relativeHeight="251659264" behindDoc="0" locked="0" layoutInCell="1" allowOverlap="1" wp14:anchorId="7FBD0EA1" wp14:editId="12E72F80">
               <wp:simplePos x="0" y="0"/>
               <wp:positionH relativeFrom="column">
                 <wp:posOffset>1579880</wp:posOffset>
@@ -6843,7 +6955,7 @@
                           <w:hyperlink r:id="rId4" w:history="1">
                             <w:r>
                               <w:rPr>
-                                <w:rStyle w:val="Hyperlink"/>
+                                <w:rStyle w:val="a7"/>
                                 <w:sz w:val="19"/>
                                 <w:szCs w:val="19"/>
                               </w:rPr>
@@ -6860,7 +6972,7 @@
                           <w:hyperlink r:id="rId5" w:history="1">
                             <w:r>
                               <w:rPr>
-                                <w:rStyle w:val="Hyperlink"/>
+                                <w:rStyle w:val="a7"/>
                                 <w:sz w:val="19"/>
                                 <w:szCs w:val="19"/>
                               </w:rPr>
@@ -6891,7 +7003,7 @@
                               <w:lang w:val="bg-BG" w:eastAsia="bg-BG"/>
                             </w:rPr>
                             <w:drawing>
-                              <wp:inline distT="0" distB="0" distL="0" distR="0" wp14:anchorId="7CFEF2E6" wp14:editId="5BB95D09">
+                              <wp:inline distT="0" distB="0" distL="0" distR="0" wp14:anchorId="1ECB3922" wp14:editId="755B9236">
                                 <wp:extent cx="161777" cy="200025"/>
                                 <wp:effectExtent l="0" t="0" r="0" b="0"/>
                                 <wp:docPr id="16" name="Picture 16">
@@ -6948,7 +7060,7 @@
                               <w:lang w:val="bg-BG" w:eastAsia="bg-BG"/>
                             </w:rPr>
                             <w:drawing>
-                              <wp:inline distT="0" distB="0" distL="0" distR="0" wp14:anchorId="7133094B" wp14:editId="4DF87915">
+                              <wp:inline distT="0" distB="0" distL="0" distR="0" wp14:anchorId="55050FB0" wp14:editId="3E37A655">
                                 <wp:extent cx="168271" cy="200025"/>
                                 <wp:effectExtent l="0" t="0" r="3810" b="0"/>
                                 <wp:docPr id="14" name="Picture 14">
@@ -7006,7 +7118,7 @@
                               <w:lang w:val="bg-BG" w:eastAsia="bg-BG"/>
                             </w:rPr>
                             <w:drawing>
-                              <wp:inline distT="0" distB="0" distL="0" distR="0" wp14:anchorId="5049F7C4" wp14:editId="40B2EB93">
+                              <wp:inline distT="0" distB="0" distL="0" distR="0" wp14:anchorId="77F4EB15" wp14:editId="09EB8D87">
                                 <wp:extent cx="200025" cy="200025"/>
                                 <wp:effectExtent l="0" t="0" r="9525" b="9525"/>
                                 <wp:docPr id="25" name="Picture 25" title="Software University @ Facebook">
@@ -7057,7 +7169,7 @@
                               <w:lang w:val="bg-BG" w:eastAsia="bg-BG"/>
                             </w:rPr>
                             <w:drawing>
-                              <wp:inline distT="0" distB="0" distL="0" distR="0" wp14:anchorId="2B044A49" wp14:editId="5EA28ADD">
+                              <wp:inline distT="0" distB="0" distL="0" distR="0" wp14:anchorId="2CA12220" wp14:editId="3CA6F44D">
                                 <wp:extent cx="200025" cy="200025"/>
                                 <wp:effectExtent l="0" t="0" r="9525" b="9525"/>
                                 <wp:docPr id="26" name="Picture 26" title="Software University @ Twitter">
@@ -7108,7 +7220,7 @@
                               <w:lang w:val="bg-BG" w:eastAsia="bg-BG"/>
                             </w:rPr>
                             <w:drawing>
-                              <wp:inline distT="0" distB="0" distL="0" distR="0" wp14:anchorId="1CB630E8" wp14:editId="147EE7FC">
+                              <wp:inline distT="0" distB="0" distL="0" distR="0" wp14:anchorId="6BF6FD2B" wp14:editId="7D5B5A98">
                                 <wp:extent cx="200025" cy="200025"/>
                                 <wp:effectExtent l="0" t="0" r="9525" b="9525"/>
                                 <wp:docPr id="27" name="Picture 27" title="Software University @ YouTube">
@@ -7159,7 +7271,7 @@
                               <w:lang w:val="bg-BG" w:eastAsia="bg-BG"/>
                             </w:rPr>
                             <w:drawing>
-                              <wp:inline distT="0" distB="0" distL="0" distR="0" wp14:anchorId="63966EC2" wp14:editId="1D23FBDE">
+                              <wp:inline distT="0" distB="0" distL="0" distR="0" wp14:anchorId="34AF82B7" wp14:editId="4C3665F2">
                                 <wp:extent cx="201600" cy="201600"/>
                                 <wp:effectExtent l="0" t="0" r="8255" b="8255"/>
                                 <wp:docPr id="28" name="Picture 28">
@@ -7216,7 +7328,7 @@
                               <w:lang w:val="bg-BG" w:eastAsia="bg-BG"/>
                             </w:rPr>
                             <w:drawing>
-                              <wp:inline distT="0" distB="0" distL="0" distR="0" wp14:anchorId="08824300" wp14:editId="08511831">
+                              <wp:inline distT="0" distB="0" distL="0" distR="0" wp14:anchorId="5DF1C8FB" wp14:editId="1FB83DBF">
                                 <wp:extent cx="200025" cy="200025"/>
                                 <wp:effectExtent l="0" t="0" r="9525" b="9525"/>
                                 <wp:docPr id="29" name="Picture 29">
@@ -7273,7 +7385,7 @@
                               <w:lang w:val="bg-BG" w:eastAsia="bg-BG"/>
                             </w:rPr>
                             <w:drawing>
-                              <wp:inline distT="0" distB="0" distL="0" distR="0" wp14:anchorId="2A19C454" wp14:editId="398D8AA8">
+                              <wp:inline distT="0" distB="0" distL="0" distR="0" wp14:anchorId="7A2585D3" wp14:editId="0C8BEDC3">
                                 <wp:extent cx="200025" cy="200025"/>
                                 <wp:effectExtent l="0" t="0" r="9525" b="9525"/>
                                 <wp:docPr id="30" name="Picture 30" title="Software University @ SlideShare">
@@ -7324,7 +7436,7 @@
                               <w:lang w:val="bg-BG" w:eastAsia="bg-BG"/>
                             </w:rPr>
                             <w:drawing>
-                              <wp:inline distT="0" distB="0" distL="0" distR="0" wp14:anchorId="060D1518" wp14:editId="3EEEE6D3">
+                              <wp:inline distT="0" distB="0" distL="0" distR="0" wp14:anchorId="6F2CF9ED" wp14:editId="2B7CD9C2">
                                 <wp:extent cx="201600" cy="201600"/>
                                 <wp:effectExtent l="0" t="0" r="8255" b="8255"/>
                                 <wp:docPr id="31" name="Picture 31">
@@ -7381,7 +7493,7 @@
                               <w:lang w:val="bg-BG" w:eastAsia="bg-BG"/>
                             </w:rPr>
                             <w:drawing>
-                              <wp:inline distT="0" distB="0" distL="0" distR="0" wp14:anchorId="6E1A13D3" wp14:editId="79778A6C">
+                              <wp:inline distT="0" distB="0" distL="0" distR="0" wp14:anchorId="6FBAA73D" wp14:editId="66AEBF1A">
                                 <wp:extent cx="200025" cy="200025"/>
                                 <wp:effectExtent l="0" t="0" r="9525" b="9525"/>
                                 <wp:docPr id="32" name="Picture 32" title="Software University: Email Us">
@@ -7505,7 +7617,7 @@
                           <wp:extent cx="161777" cy="200025"/>
                           <wp:effectExtent l="0" t="0" r="0" b="0"/>
                           <wp:docPr id="16" name="Picture 16">
-                            <a:hlinkClick xmlns:a="http://schemas.openxmlformats.org/drawingml/2006/main" r:id="rId6"/>
+                            <a:hlinkClick xmlns:a="http://schemas.openxmlformats.org/drawingml/2006/main" r:id="rId27"/>
                           </wp:docPr>
                           <wp:cNvGraphicFramePr/>
                           <a:graphic xmlns:a="http://schemas.openxmlformats.org/drawingml/2006/main">
@@ -7513,12 +7625,12 @@
                               <pic:pic xmlns:pic="http://schemas.openxmlformats.org/drawingml/2006/picture">
                                 <pic:nvPicPr>
                                   <pic:cNvPr id="16" name="Picture 16">
-                                    <a:hlinkClick r:id="rId6"/>
+                                    <a:hlinkClick r:id="rId27"/>
                                   </pic:cNvPr>
                                   <pic:cNvPicPr/>
                                 </pic:nvPicPr>
                                 <pic:blipFill>
-                                  <a:blip r:embed="rId7">
+                                  <a:blip r:embed="rId28">
                                     <a:extLst>
                                       <a:ext uri="{28A0092B-C50C-407E-A947-70E740481C1C}">
                                         <a14:useLocalDpi xmlns:a14="http://schemas.microsoft.com/office/drawing/2010/main" val="0"/>
@@ -7575,7 +7687,7 @@
                                   <pic:cNvPicPr/>
                                 </pic:nvPicPr>
                                 <pic:blipFill>
-                                  <a:blip r:embed="rId8">
+                                  <a:blip r:embed="rId29">
                                     <a:extLst>
                                       <a:ext uri="{28A0092B-C50C-407E-A947-70E740481C1C}">
                                         <a14:useLocalDpi xmlns:a14="http://schemas.microsoft.com/office/drawing/2010/main" val="0"/>
@@ -7620,7 +7732,7 @@
                           <wp:extent cx="200025" cy="200025"/>
                           <wp:effectExtent l="0" t="0" r="9525" b="9525"/>
                           <wp:docPr id="25" name="Picture 25" title="Software University @ Facebook">
-                            <a:hlinkClick xmlns:a="http://schemas.openxmlformats.org/drawingml/2006/main" r:id="rId9"/>
+                            <a:hlinkClick xmlns:a="http://schemas.openxmlformats.org/drawingml/2006/main" r:id="rId30"/>
                           </wp:docPr>
                           <wp:cNvGraphicFramePr/>
                           <a:graphic xmlns:a="http://schemas.openxmlformats.org/drawingml/2006/main">
@@ -7628,12 +7740,12 @@
                               <pic:pic xmlns:pic="http://schemas.openxmlformats.org/drawingml/2006/picture">
                                 <pic:nvPicPr>
                                   <pic:cNvPr id="95" name="Picture 11" title="Software University @ Facebook">
-                                    <a:hlinkClick r:id="rId9"/>
+                                    <a:hlinkClick r:id="rId30"/>
                                   </pic:cNvPr>
                                   <pic:cNvPicPr/>
                                 </pic:nvPicPr>
                                 <pic:blipFill>
-                                  <a:blip r:embed="rId10"/>
+                                  <a:blip r:embed="rId31"/>
                                   <a:stretch>
                                     <a:fillRect/>
                                   </a:stretch>
@@ -7671,7 +7783,7 @@
                           <wp:extent cx="200025" cy="200025"/>
                           <wp:effectExtent l="0" t="0" r="9525" b="9525"/>
                           <wp:docPr id="26" name="Picture 26" title="Software University @ Twitter">
-                            <a:hlinkClick xmlns:a="http://schemas.openxmlformats.org/drawingml/2006/main" r:id="rId11"/>
+                            <a:hlinkClick xmlns:a="http://schemas.openxmlformats.org/drawingml/2006/main" r:id="rId32"/>
                           </wp:docPr>
                           <wp:cNvGraphicFramePr/>
                           <a:graphic xmlns:a="http://schemas.openxmlformats.org/drawingml/2006/main">
@@ -7679,12 +7791,12 @@
                               <pic:pic xmlns:pic="http://schemas.openxmlformats.org/drawingml/2006/picture">
                                 <pic:nvPicPr>
                                   <pic:cNvPr id="96" name="Picture 16" title="Software University @ Twitter">
-                                    <a:hlinkClick r:id="rId11"/>
+                                    <a:hlinkClick r:id="rId32"/>
                                   </pic:cNvPr>
                                   <pic:cNvPicPr/>
                                 </pic:nvPicPr>
                                 <pic:blipFill>
-                                  <a:blip r:embed="rId12"/>
+                                  <a:blip r:embed="rId33"/>
                                   <a:stretch>
                                     <a:fillRect/>
                                   </a:stretch>
@@ -7722,7 +7834,7 @@
                           <wp:extent cx="200025" cy="200025"/>
                           <wp:effectExtent l="0" t="0" r="9525" b="9525"/>
                           <wp:docPr id="27" name="Picture 27" title="Software University @ YouTube">
-                            <a:hlinkClick xmlns:a="http://schemas.openxmlformats.org/drawingml/2006/main" r:id="rId13"/>
+                            <a:hlinkClick xmlns:a="http://schemas.openxmlformats.org/drawingml/2006/main" r:id="rId34"/>
                           </wp:docPr>
                           <wp:cNvGraphicFramePr/>
                           <a:graphic xmlns:a="http://schemas.openxmlformats.org/drawingml/2006/main">
@@ -7730,12 +7842,12 @@
                               <pic:pic xmlns:pic="http://schemas.openxmlformats.org/drawingml/2006/picture">
                                 <pic:nvPicPr>
                                   <pic:cNvPr id="97" name="Picture 23" title="Software University @ YouTube">
-                                    <a:hlinkClick r:id="rId13"/>
+                                    <a:hlinkClick r:id="rId34"/>
                                   </pic:cNvPr>
                                   <pic:cNvPicPr/>
                                 </pic:nvPicPr>
                                 <pic:blipFill>
-                                  <a:blip r:embed="rId14"/>
+                                  <a:blip r:embed="rId35"/>
                                   <a:stretch>
                                     <a:fillRect/>
                                   </a:stretch>
@@ -7773,7 +7885,7 @@
                           <wp:extent cx="201600" cy="201600"/>
                           <wp:effectExtent l="0" t="0" r="8255" b="8255"/>
                           <wp:docPr id="28" name="Picture 28">
-                            <a:hlinkClick xmlns:a="http://schemas.openxmlformats.org/drawingml/2006/main" r:id="rId15"/>
+                            <a:hlinkClick xmlns:a="http://schemas.openxmlformats.org/drawingml/2006/main" r:id="rId36"/>
                           </wp:docPr>
                           <wp:cNvGraphicFramePr/>
                           <a:graphic xmlns:a="http://schemas.openxmlformats.org/drawingml/2006/main">
@@ -7781,12 +7893,12 @@
                               <pic:pic xmlns:pic="http://schemas.openxmlformats.org/drawingml/2006/picture">
                                 <pic:nvPicPr>
                                   <pic:cNvPr id="98" name="Picture 25" title="Software University @ Google+">
-                                    <a:hlinkClick r:id="rId15"/>
+                                    <a:hlinkClick r:id="rId36"/>
                                   </pic:cNvPr>
                                   <pic:cNvPicPr/>
                                 </pic:nvPicPr>
                                 <pic:blipFill>
-                                  <a:blip r:embed="rId16">
+                                  <a:blip r:embed="rId37">
                                     <a:extLst>
                                       <a:ext uri="{28A0092B-C50C-407E-A947-70E740481C1C}">
                                         <a14:useLocalDpi xmlns:a14="http://schemas.microsoft.com/office/drawing/2010/main" val="0"/>
@@ -7830,7 +7942,7 @@
                           <wp:extent cx="200025" cy="200025"/>
                           <wp:effectExtent l="0" t="0" r="9525" b="9525"/>
                           <wp:docPr id="29" name="Picture 29">
-                            <a:hlinkClick xmlns:a="http://schemas.openxmlformats.org/drawingml/2006/main" r:id="rId17"/>
+                            <a:hlinkClick xmlns:a="http://schemas.openxmlformats.org/drawingml/2006/main" r:id="rId38"/>
                           </wp:docPr>
                           <wp:cNvGraphicFramePr/>
                           <a:graphic xmlns:a="http://schemas.openxmlformats.org/drawingml/2006/main">
@@ -7838,12 +7950,12 @@
                               <pic:pic xmlns:pic="http://schemas.openxmlformats.org/drawingml/2006/picture">
                                 <pic:nvPicPr>
                                   <pic:cNvPr id="29" name="Picture 29" title="Software University @ LinkedIn">
-                                    <a:hlinkClick r:id="rId17"/>
+                                    <a:hlinkClick r:id="rId38"/>
                                   </pic:cNvPr>
                                   <pic:cNvPicPr/>
                                 </pic:nvPicPr>
                                 <pic:blipFill>
-                                  <a:blip r:embed="rId18">
+                                  <a:blip r:embed="rId39">
                                     <a:extLst>
                                       <a:ext uri="{28A0092B-C50C-407E-A947-70E740481C1C}">
                                         <a14:useLocalDpi xmlns:a14="http://schemas.microsoft.com/office/drawing/2010/main" val="0"/>
@@ -7887,7 +7999,7 @@
                           <wp:extent cx="200025" cy="200025"/>
                           <wp:effectExtent l="0" t="0" r="9525" b="9525"/>
                           <wp:docPr id="30" name="Picture 30" title="Software University @ SlideShare">
-                            <a:hlinkClick xmlns:a="http://schemas.openxmlformats.org/drawingml/2006/main" r:id="rId19"/>
+                            <a:hlinkClick xmlns:a="http://schemas.openxmlformats.org/drawingml/2006/main" r:id="rId40"/>
                           </wp:docPr>
                           <wp:cNvGraphicFramePr/>
                           <a:graphic xmlns:a="http://schemas.openxmlformats.org/drawingml/2006/main">
@@ -7895,12 +8007,12 @@
                               <pic:pic xmlns:pic="http://schemas.openxmlformats.org/drawingml/2006/picture">
                                 <pic:nvPicPr>
                                   <pic:cNvPr id="101" name="Picture 99" title="Software University @ SlideShare">
-                                    <a:hlinkClick r:id="rId19"/>
+                                    <a:hlinkClick r:id="rId40"/>
                                   </pic:cNvPr>
                                   <pic:cNvPicPr/>
                                 </pic:nvPicPr>
                                 <pic:blipFill>
-                                  <a:blip r:embed="rId20"/>
+                                  <a:blip r:embed="rId41"/>
                                   <a:stretch>
                                     <a:fillRect/>
                                   </a:stretch>
@@ -7938,7 +8050,7 @@
                           <wp:extent cx="201600" cy="201600"/>
                           <wp:effectExtent l="0" t="0" r="8255" b="8255"/>
                           <wp:docPr id="31" name="Picture 31">
-                            <a:hlinkClick xmlns:a="http://schemas.openxmlformats.org/drawingml/2006/main" r:id="rId21"/>
+                            <a:hlinkClick xmlns:a="http://schemas.openxmlformats.org/drawingml/2006/main" r:id="rId42"/>
                           </wp:docPr>
                           <wp:cNvGraphicFramePr/>
                           <a:graphic xmlns:a="http://schemas.openxmlformats.org/drawingml/2006/main">
@@ -7946,12 +8058,12 @@
                               <pic:pic xmlns:pic="http://schemas.openxmlformats.org/drawingml/2006/picture">
                                 <pic:nvPicPr>
                                   <pic:cNvPr id="102" name="Picture 35" title="Software University @ GitHub">
-                                    <a:hlinkClick r:id="rId21"/>
+                                    <a:hlinkClick r:id="rId42"/>
                                   </pic:cNvPr>
                                   <pic:cNvPicPr/>
                                 </pic:nvPicPr>
                                 <pic:blipFill>
-                                  <a:blip r:embed="rId22">
+                                  <a:blip r:embed="rId43">
                                     <a:extLst>
                                       <a:ext uri="{28A0092B-C50C-407E-A947-70E740481C1C}">
                                         <a14:useLocalDpi xmlns:a14="http://schemas.microsoft.com/office/drawing/2010/main" val="0"/>
@@ -7995,7 +8107,7 @@
                           <wp:extent cx="200025" cy="200025"/>
                           <wp:effectExtent l="0" t="0" r="9525" b="9525"/>
                           <wp:docPr id="32" name="Picture 32" title="Software University: Email Us">
-                            <a:hlinkClick xmlns:a="http://schemas.openxmlformats.org/drawingml/2006/main" r:id="rId23"/>
+                            <a:hlinkClick xmlns:a="http://schemas.openxmlformats.org/drawingml/2006/main" r:id="rId44"/>
                           </wp:docPr>
                           <wp:cNvGraphicFramePr/>
                           <a:graphic xmlns:a="http://schemas.openxmlformats.org/drawingml/2006/main">
@@ -8003,12 +8115,12 @@
                               <pic:pic xmlns:pic="http://schemas.openxmlformats.org/drawingml/2006/picture">
                                 <pic:nvPicPr>
                                   <pic:cNvPr id="32" name="Picture 32" title="Software University: Email Us">
-                                    <a:hlinkClick r:id="rId23"/>
+                                    <a:hlinkClick r:id="rId44"/>
                                   </pic:cNvPr>
                                   <pic:cNvPicPr/>
                                 </pic:nvPicPr>
                                 <pic:blipFill>
-                                  <a:blip r:embed="rId24"/>
+                                  <a:blip r:embed="rId45"/>
                                   <a:stretch>
                                     <a:fillRect/>
                                   </a:stretch>
@@ -8041,7 +8153,7 @@
 </file>
 
 <file path=word/footnotes.xml><?xml version="1.0" encoding="utf-8"?>
-<w:footnotes xmlns:wpc="http://schemas.microsoft.com/office/word/2010/wordprocessingCanvas" xmlns:cx="http://schemas.microsoft.com/office/drawing/2014/chartex" xmlns:cx1="http://schemas.microsoft.com/office/drawing/2015/9/8/chartex" xmlns:cx2="http://schemas.microsoft.com/office/drawing/2015/10/21/chartex" xmlns:cx3="http://schemas.microsoft.com/office/drawing/2016/5/9/chartex" xmlns:cx4="http://schemas.microsoft.com/office/drawing/2016/5/10/chartex" xmlns:cx5="http://schemas.microsoft.com/office/drawing/2016/5/11/chartex" xmlns:cx6="http://schemas.microsoft.com/office/drawing/2016/5/12/chartex" xmlns:cx7="http://schemas.microsoft.com/office/drawing/2016/5/13/chartex" xmlns:cx8="http://schemas.microsoft.com/office/drawing/2016/5/14/chartex" xmlns:mc="http://schemas.openxmlformats.org/markup-compatibility/2006" xmlns:aink="http://schemas.microsoft.com/office/drawing/2016/ink" xmlns:am3d="http://schemas.microsoft.com/office/drawing/2017/model3d" xmlns:o="urn:schemas-microsoft-com:office:office" xmlns:r="http://schemas.openxmlformats.org/officeDocument/2006/relationships" xmlns:m="http://schemas.openxmlformats.org/officeDocument/2006/math" xmlns:v="urn:schemas-microsoft-com:vml" xmlns:wp14="http://schemas.microsoft.com/office/word/2010/wordprocessingDrawing" xmlns:wp="http://schemas.openxmlformats.org/drawingml/2006/wordprocessingDrawing" xmlns:w10="urn:schemas-microsoft-com:office:word" xmlns:w="http://schemas.openxmlformats.org/wordprocessingml/2006/main" xmlns:w14="http://schemas.microsoft.com/office/word/2010/wordml" xmlns:w15="http://schemas.microsoft.com/office/word/2012/wordml" xmlns:w16cid="http://schemas.microsoft.com/office/word/2016/wordml/cid" xmlns:w16se="http://schemas.microsoft.com/office/word/2015/wordml/symex" xmlns:wpg="http://schemas.microsoft.com/office/word/2010/wordprocessingGroup" xmlns:wpi="http://schemas.microsoft.com/office/word/2010/wordprocessingInk" xmlns:wne="http://schemas.microsoft.com/office/word/2006/wordml" xmlns:wps="http://schemas.microsoft.com/office/word/2010/wordprocessingShape" mc:Ignorable="w14 w15 w16se w16cid wp14">
+<w:footnotes xmlns:wpc="http://schemas.microsoft.com/office/word/2010/wordprocessingCanvas" xmlns:cx="http://schemas.microsoft.com/office/drawing/2014/chartex" xmlns:cx1="http://schemas.microsoft.com/office/drawing/2015/9/8/chartex" xmlns:cx2="http://schemas.microsoft.com/office/drawing/2015/10/21/chartex" xmlns:cx3="http://schemas.microsoft.com/office/drawing/2016/5/9/chartex" xmlns:cx4="http://schemas.microsoft.com/office/drawing/2016/5/10/chartex" xmlns:cx5="http://schemas.microsoft.com/office/drawing/2016/5/11/chartex" xmlns:cx6="http://schemas.microsoft.com/office/drawing/2016/5/12/chartex" xmlns:cx7="http://schemas.microsoft.com/office/drawing/2016/5/13/chartex" xmlns:cx8="http://schemas.microsoft.com/office/drawing/2016/5/14/chartex" xmlns:mc="http://schemas.openxmlformats.org/markup-compatibility/2006" xmlns:aink="http://schemas.microsoft.com/office/drawing/2016/ink" xmlns:am3d="http://schemas.microsoft.com/office/drawing/2017/model3d" xmlns:o="urn:schemas-microsoft-com:office:office" xmlns:r="http://schemas.openxmlformats.org/officeDocument/2006/relationships" xmlns:m="http://schemas.openxmlformats.org/officeDocument/2006/math" xmlns:v="urn:schemas-microsoft-com:vml" xmlns:wp14="http://schemas.microsoft.com/office/word/2010/wordprocessingDrawing" xmlns:wp="http://schemas.openxmlformats.org/drawingml/2006/wordprocessingDrawing" xmlns:w10="urn:schemas-microsoft-com:office:word" xmlns:w="http://schemas.openxmlformats.org/wordprocessingml/2006/main" xmlns:w14="http://schemas.microsoft.com/office/word/2010/wordml" xmlns:w15="http://schemas.microsoft.com/office/word/2012/wordml" xmlns:w16cex="http://schemas.microsoft.com/office/word/2018/wordml/cex" xmlns:w16cid="http://schemas.microsoft.com/office/word/2016/wordml/cid" xmlns:w16="http://schemas.microsoft.com/office/word/2018/wordml" xmlns:w16se="http://schemas.microsoft.com/office/word/2015/wordml/symex" xmlns:wpg="http://schemas.microsoft.com/office/word/2010/wordprocessingGroup" xmlns:wpi="http://schemas.microsoft.com/office/word/2010/wordprocessingInk" xmlns:wne="http://schemas.microsoft.com/office/word/2006/wordml" xmlns:wps="http://schemas.microsoft.com/office/word/2010/wordprocessingShape" mc:Ignorable="w14 w15 w16se w16cid w16 w16cex wp14">
   <w:footnote w:type="separator" w:id="-1">
     <w:p>
       <w:pPr>
@@ -8066,10 +8178,10 @@
 </file>
 
 <file path=word/header1.xml><?xml version="1.0" encoding="utf-8"?>
-<w:hdr xmlns:wpc="http://schemas.microsoft.com/office/word/2010/wordprocessingCanvas" xmlns:cx="http://schemas.microsoft.com/office/drawing/2014/chartex" xmlns:cx1="http://schemas.microsoft.com/office/drawing/2015/9/8/chartex" xmlns:cx2="http://schemas.microsoft.com/office/drawing/2015/10/21/chartex" xmlns:cx3="http://schemas.microsoft.com/office/drawing/2016/5/9/chartex" xmlns:cx4="http://schemas.microsoft.com/office/drawing/2016/5/10/chartex" xmlns:cx5="http://schemas.microsoft.com/office/drawing/2016/5/11/chartex" xmlns:cx6="http://schemas.microsoft.com/office/drawing/2016/5/12/chartex" xmlns:cx7="http://schemas.microsoft.com/office/drawing/2016/5/13/chartex" xmlns:cx8="http://schemas.microsoft.com/office/drawing/2016/5/14/chartex" xmlns:mc="http://schemas.openxmlformats.org/markup-compatibility/2006" xmlns:aink="http://schemas.microsoft.com/office/drawing/2016/ink" xmlns:am3d="http://schemas.microsoft.com/office/drawing/2017/model3d" xmlns:o="urn:schemas-microsoft-com:office:office" xmlns:r="http://schemas.openxmlformats.org/officeDocument/2006/relationships" xmlns:m="http://schemas.openxmlformats.org/officeDocument/2006/math" xmlns:v="urn:schemas-microsoft-com:vml" xmlns:wp14="http://schemas.microsoft.com/office/word/2010/wordprocessingDrawing" xmlns:wp="http://schemas.openxmlformats.org/drawingml/2006/wordprocessingDrawing" xmlns:w10="urn:schemas-microsoft-com:office:word" xmlns:w="http://schemas.openxmlformats.org/wordprocessingml/2006/main" xmlns:w14="http://schemas.microsoft.com/office/word/2010/wordml" xmlns:w15="http://schemas.microsoft.com/office/word/2012/wordml" xmlns:w16cid="http://schemas.microsoft.com/office/word/2016/wordml/cid" xmlns:w16se="http://schemas.microsoft.com/office/word/2015/wordml/symex" xmlns:wpg="http://schemas.microsoft.com/office/word/2010/wordprocessingGroup" xmlns:wpi="http://schemas.microsoft.com/office/word/2010/wordprocessingInk" xmlns:wne="http://schemas.microsoft.com/office/word/2006/wordml" xmlns:wps="http://schemas.microsoft.com/office/word/2010/wordprocessingShape" mc:Ignorable="w14 w15 w16se w16cid wp14">
+<w:hdr xmlns:wpc="http://schemas.microsoft.com/office/word/2010/wordprocessingCanvas" xmlns:cx="http://schemas.microsoft.com/office/drawing/2014/chartex" xmlns:cx1="http://schemas.microsoft.com/office/drawing/2015/9/8/chartex" xmlns:cx2="http://schemas.microsoft.com/office/drawing/2015/10/21/chartex" xmlns:cx3="http://schemas.microsoft.com/office/drawing/2016/5/9/chartex" xmlns:cx4="http://schemas.microsoft.com/office/drawing/2016/5/10/chartex" xmlns:cx5="http://schemas.microsoft.com/office/drawing/2016/5/11/chartex" xmlns:cx6="http://schemas.microsoft.com/office/drawing/2016/5/12/chartex" xmlns:cx7="http://schemas.microsoft.com/office/drawing/2016/5/13/chartex" xmlns:cx8="http://schemas.microsoft.com/office/drawing/2016/5/14/chartex" xmlns:mc="http://schemas.openxmlformats.org/markup-compatibility/2006" xmlns:aink="http://schemas.microsoft.com/office/drawing/2016/ink" xmlns:am3d="http://schemas.microsoft.com/office/drawing/2017/model3d" xmlns:o="urn:schemas-microsoft-com:office:office" xmlns:r="http://schemas.openxmlformats.org/officeDocument/2006/relationships" xmlns:m="http://schemas.openxmlformats.org/officeDocument/2006/math" xmlns:v="urn:schemas-microsoft-com:vml" xmlns:wp14="http://schemas.microsoft.com/office/word/2010/wordprocessingDrawing" xmlns:wp="http://schemas.openxmlformats.org/drawingml/2006/wordprocessingDrawing" xmlns:w10="urn:schemas-microsoft-com:office:word" xmlns:w="http://schemas.openxmlformats.org/wordprocessingml/2006/main" xmlns:w14="http://schemas.microsoft.com/office/word/2010/wordml" xmlns:w15="http://schemas.microsoft.com/office/word/2012/wordml" xmlns:w16cex="http://schemas.microsoft.com/office/word/2018/wordml/cex" xmlns:w16cid="http://schemas.microsoft.com/office/word/2016/wordml/cid" xmlns:w16="http://schemas.microsoft.com/office/word/2018/wordml" xmlns:w16se="http://schemas.microsoft.com/office/word/2015/wordml/symex" xmlns:wpg="http://schemas.microsoft.com/office/word/2010/wordprocessingGroup" xmlns:wpi="http://schemas.microsoft.com/office/word/2010/wordprocessingInk" xmlns:wne="http://schemas.microsoft.com/office/word/2006/wordml" xmlns:wps="http://schemas.microsoft.com/office/word/2010/wordprocessingShape" mc:Ignorable="w14 w15 w16se w16cid w16 w16cex wp14">
   <w:p>
     <w:pPr>
-      <w:pStyle w:val="Header"/>
+      <w:pStyle w:val="a3"/>
       <w:ind w:hanging="1134"/>
     </w:pPr>
   </w:p>
@@ -8077,7 +8189,7 @@
 </file>
 
 <file path=word/numbering.xml><?xml version="1.0" encoding="utf-8"?>
-<w:numbering xmlns:wpc="http://schemas.microsoft.com/office/word/2010/wordprocessingCanvas" xmlns:cx="http://schemas.microsoft.com/office/drawing/2014/chartex" xmlns:cx1="http://schemas.microsoft.com/office/drawing/2015/9/8/chartex" xmlns:cx2="http://schemas.microsoft.com/office/drawing/2015/10/21/chartex" xmlns:cx3="http://schemas.microsoft.com/office/drawing/2016/5/9/chartex" xmlns:cx4="http://schemas.microsoft.com/office/drawing/2016/5/10/chartex" xmlns:cx5="http://schemas.microsoft.com/office/drawing/2016/5/11/chartex" xmlns:cx6="http://schemas.microsoft.com/office/drawing/2016/5/12/chartex" xmlns:cx7="http://schemas.microsoft.com/office/drawing/2016/5/13/chartex" xmlns:cx8="http://schemas.microsoft.com/office/drawing/2016/5/14/chartex" xmlns:mc="http://schemas.openxmlformats.org/markup-compatibility/2006" xmlns:aink="http://schemas.microsoft.com/office/drawing/2016/ink" xmlns:am3d="http://schemas.microsoft.com/office/drawing/2017/model3d" xmlns:o="urn:schemas-microsoft-com:office:office" xmlns:r="http://schemas.openxmlformats.org/officeDocument/2006/relationships" xmlns:m="http://schemas.openxmlformats.org/officeDocument/2006/math" xmlns:v="urn:schemas-microsoft-com:vml" xmlns:wp14="http://schemas.microsoft.com/office/word/2010/wordprocessingDrawing" xmlns:wp="http://schemas.openxmlformats.org/drawingml/2006/wordprocessingDrawing" xmlns:w10="urn:schemas-microsoft-com:office:word" xmlns:w="http://schemas.openxmlformats.org/wordprocessingml/2006/main" xmlns:w14="http://schemas.microsoft.com/office/word/2010/wordml" xmlns:w15="http://schemas.microsoft.com/office/word/2012/wordml" xmlns:w16cid="http://schemas.microsoft.com/office/word/2016/wordml/cid" xmlns:w16se="http://schemas.microsoft.com/office/word/2015/wordml/symex" xmlns:wpg="http://schemas.microsoft.com/office/word/2010/wordprocessingGroup" xmlns:wpi="http://schemas.microsoft.com/office/word/2010/wordprocessingInk" xmlns:wne="http://schemas.microsoft.com/office/word/2006/wordml" xmlns:wps="http://schemas.microsoft.com/office/word/2010/wordprocessingShape" mc:Ignorable="w14 w15 w16se w16cid wp14">
+<w:numbering xmlns:wpc="http://schemas.microsoft.com/office/word/2010/wordprocessingCanvas" xmlns:cx="http://schemas.microsoft.com/office/drawing/2014/chartex" xmlns:cx1="http://schemas.microsoft.com/office/drawing/2015/9/8/chartex" xmlns:cx2="http://schemas.microsoft.com/office/drawing/2015/10/21/chartex" xmlns:cx3="http://schemas.microsoft.com/office/drawing/2016/5/9/chartex" xmlns:cx4="http://schemas.microsoft.com/office/drawing/2016/5/10/chartex" xmlns:cx5="http://schemas.microsoft.com/office/drawing/2016/5/11/chartex" xmlns:cx6="http://schemas.microsoft.com/office/drawing/2016/5/12/chartex" xmlns:cx7="http://schemas.microsoft.com/office/drawing/2016/5/13/chartex" xmlns:cx8="http://schemas.microsoft.com/office/drawing/2016/5/14/chartex" xmlns:mc="http://schemas.openxmlformats.org/markup-compatibility/2006" xmlns:aink="http://schemas.microsoft.com/office/drawing/2016/ink" xmlns:am3d="http://schemas.microsoft.com/office/drawing/2017/model3d" xmlns:o="urn:schemas-microsoft-com:office:office" xmlns:r="http://schemas.openxmlformats.org/officeDocument/2006/relationships" xmlns:m="http://schemas.openxmlformats.org/officeDocument/2006/math" xmlns:v="urn:schemas-microsoft-com:vml" xmlns:wp14="http://schemas.microsoft.com/office/word/2010/wordprocessingDrawing" xmlns:wp="http://schemas.openxmlformats.org/drawingml/2006/wordprocessingDrawing" xmlns:w10="urn:schemas-microsoft-com:office:word" xmlns:w="http://schemas.openxmlformats.org/wordprocessingml/2006/main" xmlns:w14="http://schemas.microsoft.com/office/word/2010/wordml" xmlns:w15="http://schemas.microsoft.com/office/word/2012/wordml" xmlns:w16cex="http://schemas.microsoft.com/office/word/2018/wordml/cex" xmlns:w16cid="http://schemas.microsoft.com/office/word/2016/wordml/cid" xmlns:w16="http://schemas.microsoft.com/office/word/2018/wordml" xmlns:w16se="http://schemas.microsoft.com/office/word/2015/wordml/symex" xmlns:wpg="http://schemas.microsoft.com/office/word/2010/wordprocessingGroup" xmlns:wpi="http://schemas.microsoft.com/office/word/2010/wordprocessingInk" xmlns:wne="http://schemas.microsoft.com/office/word/2006/wordml" xmlns:wps="http://schemas.microsoft.com/office/word/2010/wordprocessingShape" mc:Ignorable="w14 w15 w16se w16cid w16 w16cex wp14">
   <w:abstractNum w:abstractNumId="0" w15:restartNumberingAfterBreak="0">
     <w:nsid w:val="0F805CF1"/>
     <w:multiLevelType w:val="hybridMultilevel"/>
@@ -8197,7 +8309,7 @@
     <w:lvl w:ilvl="0" w:tplc="A0E28166">
       <w:start w:val="1"/>
       <w:numFmt w:val="decimal"/>
-      <w:pStyle w:val="Heading2"/>
+      <w:pStyle w:val="2"/>
       <w:lvlText w:val="%1."/>
       <w:lvlJc w:val="left"/>
       <w:pPr>
@@ -8750,7 +8862,7 @@
 </file>
 
 <file path=word/styles.xml><?xml version="1.0" encoding="utf-8"?>
-<w:styles xmlns:mc="http://schemas.openxmlformats.org/markup-compatibility/2006" xmlns:r="http://schemas.openxmlformats.org/officeDocument/2006/relationships" xmlns:w="http://schemas.openxmlformats.org/wordprocessingml/2006/main" xmlns:w14="http://schemas.microsoft.com/office/word/2010/wordml" xmlns:w15="http://schemas.microsoft.com/office/word/2012/wordml" xmlns:w16cid="http://schemas.microsoft.com/office/word/2016/wordml/cid" xmlns:w16se="http://schemas.microsoft.com/office/word/2015/wordml/symex" mc:Ignorable="w14 w15 w16se w16cid">
+<w:styles xmlns:mc="http://schemas.openxmlformats.org/markup-compatibility/2006" xmlns:r="http://schemas.openxmlformats.org/officeDocument/2006/relationships" xmlns:w="http://schemas.openxmlformats.org/wordprocessingml/2006/main" xmlns:w14="http://schemas.microsoft.com/office/word/2010/wordml" xmlns:w15="http://schemas.microsoft.com/office/word/2012/wordml" xmlns:w16cex="http://schemas.microsoft.com/office/word/2018/wordml/cex" xmlns:w16cid="http://schemas.microsoft.com/office/word/2016/wordml/cid" xmlns:w16="http://schemas.microsoft.com/office/word/2018/wordml" xmlns:w16se="http://schemas.microsoft.com/office/word/2015/wordml/symex" mc:Ignorable="w14 w15 w16se w16cid w16 w16cex">
   <w:docDefaults>
     <w:rPrDefault>
       <w:rPr>
@@ -8766,7 +8878,7 @@
       </w:pPr>
     </w:pPrDefault>
   </w:docDefaults>
-  <w:latentStyles w:defLockedState="0" w:defUIPriority="99" w:defSemiHidden="0" w:defUnhideWhenUsed="0" w:defQFormat="0" w:count="375">
+  <w:latentStyles w:defLockedState="0" w:defUIPriority="99" w:defSemiHidden="0" w:defUnhideWhenUsed="0" w:defQFormat="0" w:count="376">
     <w:lsdException w:name="Normal" w:uiPriority="0" w:qFormat="1"/>
     <w:lsdException w:name="heading 1" w:uiPriority="9" w:qFormat="1"/>
     <w:lsdException w:name="heading 2" w:semiHidden="1" w:uiPriority="9" w:unhideWhenUsed="1" w:qFormat="1"/>
@@ -8872,7 +8984,6 @@
     <w:lsdException w:name="HTML Sample" w:semiHidden="1" w:unhideWhenUsed="1"/>
     <w:lsdException w:name="HTML Typewriter" w:semiHidden="1" w:unhideWhenUsed="1"/>
     <w:lsdException w:name="HTML Variable" w:semiHidden="1" w:unhideWhenUsed="1"/>
-    <w:lsdException w:name="Normal Table" w:semiHidden="1" w:unhideWhenUsed="1"/>
     <w:lsdException w:name="annotation subject" w:semiHidden="1" w:unhideWhenUsed="1"/>
     <w:lsdException w:name="No List" w:semiHidden="1" w:unhideWhenUsed="1"/>
     <w:lsdException w:name="Outline List 1" w:semiHidden="1" w:unhideWhenUsed="1"/>
@@ -8919,10 +9030,8 @@
     <w:lsdException w:name="Table Subtle 2" w:semiHidden="1" w:unhideWhenUsed="1"/>
     <w:lsdException w:name="Table Web 1" w:semiHidden="1" w:unhideWhenUsed="1"/>
     <w:lsdException w:name="Table Web 2" w:semiHidden="1" w:unhideWhenUsed="1"/>
-    <w:lsdException w:name="Table Web 3" w:semiHidden="1" w:unhideWhenUsed="1"/>
     <w:lsdException w:name="Balloon Text" w:semiHidden="1" w:unhideWhenUsed="1"/>
     <w:lsdException w:name="Table Grid" w:uiPriority="59"/>
-    <w:lsdException w:name="Table Theme" w:semiHidden="1" w:unhideWhenUsed="1"/>
     <w:lsdException w:name="Placeholder Text" w:semiHidden="1"/>
     <w:lsdException w:name="No Spacing" w:uiPriority="1" w:qFormat="1"/>
     <w:lsdException w:name="Light Shading" w:uiPriority="60"/>
@@ -9142,8 +9251,9 @@
     <w:lsdException w:name="Smart Hyperlink" w:semiHidden="1" w:unhideWhenUsed="1"/>
     <w:lsdException w:name="Hashtag" w:semiHidden="1" w:unhideWhenUsed="1"/>
     <w:lsdException w:name="Unresolved Mention" w:semiHidden="1" w:unhideWhenUsed="1"/>
+    <w:lsdException w:name="Smart Link" w:semiHidden="1" w:unhideWhenUsed="1"/>
   </w:latentStyles>
-  <w:style w:type="paragraph" w:default="1" w:styleId="Normal">
+  <w:style w:type="paragraph" w:default="1" w:styleId="a">
     <w:name w:val="Normal"/>
     <w:qFormat/>
     <w:rsid w:val="00EC387A"/>
@@ -9154,11 +9264,11 @@
       <w:noProof/>
     </w:rPr>
   </w:style>
-  <w:style w:type="paragraph" w:styleId="Heading1">
+  <w:style w:type="paragraph" w:styleId="1">
     <w:name w:val="heading 1"/>
-    <w:basedOn w:val="Normal"/>
-    <w:next w:val="Normal"/>
-    <w:link w:val="Heading1Char"/>
+    <w:basedOn w:val="a"/>
+    <w:next w:val="a"/>
+    <w:link w:val="10"/>
     <w:uiPriority w:val="9"/>
     <w:qFormat/>
     <w:rsid w:val="00EC387A"/>
@@ -9176,11 +9286,11 @@
       <w:szCs w:val="32"/>
     </w:rPr>
   </w:style>
-  <w:style w:type="paragraph" w:styleId="Heading2">
+  <w:style w:type="paragraph" w:styleId="2">
     <w:name w:val="heading 2"/>
-    <w:basedOn w:val="Normal"/>
-    <w:next w:val="Normal"/>
-    <w:link w:val="Heading2Char"/>
+    <w:basedOn w:val="a"/>
+    <w:next w:val="a"/>
+    <w:link w:val="20"/>
     <w:uiPriority w:val="9"/>
     <w:qFormat/>
     <w:rsid w:val="00EC387A"/>
@@ -9203,11 +9313,11 @@
       <w:szCs w:val="36"/>
     </w:rPr>
   </w:style>
-  <w:style w:type="paragraph" w:styleId="Heading3">
+  <w:style w:type="paragraph" w:styleId="3">
     <w:name w:val="heading 3"/>
-    <w:basedOn w:val="Normal"/>
-    <w:next w:val="Normal"/>
-    <w:link w:val="Heading3Char"/>
+    <w:basedOn w:val="a"/>
+    <w:next w:val="a"/>
+    <w:link w:val="30"/>
     <w:uiPriority w:val="9"/>
     <w:unhideWhenUsed/>
     <w:qFormat/>
@@ -9226,11 +9336,11 @@
       <w:szCs w:val="32"/>
     </w:rPr>
   </w:style>
-  <w:style w:type="paragraph" w:styleId="Heading4">
+  <w:style w:type="paragraph" w:styleId="4">
     <w:name w:val="heading 4"/>
-    <w:basedOn w:val="Normal"/>
-    <w:next w:val="Normal"/>
-    <w:link w:val="Heading4Char"/>
+    <w:basedOn w:val="a"/>
+    <w:next w:val="a"/>
+    <w:link w:val="40"/>
     <w:uiPriority w:val="9"/>
     <w:unhideWhenUsed/>
     <w:qFormat/>
@@ -9249,11 +9359,11 @@
       <w:sz w:val="28"/>
     </w:rPr>
   </w:style>
-  <w:style w:type="paragraph" w:styleId="Heading5">
+  <w:style w:type="paragraph" w:styleId="5">
     <w:name w:val="heading 5"/>
-    <w:basedOn w:val="Normal"/>
-    <w:next w:val="Normal"/>
-    <w:link w:val="Heading5Char"/>
+    <w:basedOn w:val="a"/>
+    <w:next w:val="a"/>
+    <w:link w:val="50"/>
     <w:uiPriority w:val="9"/>
     <w:unhideWhenUsed/>
     <w:qFormat/>
@@ -9270,13 +9380,13 @@
       <w:color w:val="B2500E"/>
     </w:rPr>
   </w:style>
-  <w:style w:type="character" w:default="1" w:styleId="DefaultParagraphFont">
+  <w:style w:type="character" w:default="1" w:styleId="a0">
     <w:name w:val="Default Paragraph Font"/>
     <w:uiPriority w:val="1"/>
     <w:semiHidden/>
     <w:unhideWhenUsed/>
   </w:style>
-  <w:style w:type="table" w:default="1" w:styleId="TableNormal">
+  <w:style w:type="table" w:default="1" w:styleId="a1">
     <w:name w:val="Normal Table"/>
     <w:uiPriority w:val="99"/>
     <w:semiHidden/>
@@ -9291,16 +9401,16 @@
       </w:tblCellMar>
     </w:tblPr>
   </w:style>
-  <w:style w:type="numbering" w:default="1" w:styleId="NoList">
+  <w:style w:type="numbering" w:default="1" w:styleId="a2">
     <w:name w:val="No List"/>
     <w:uiPriority w:val="99"/>
     <w:semiHidden/>
     <w:unhideWhenUsed/>
   </w:style>
-  <w:style w:type="character" w:customStyle="1" w:styleId="Heading1Char">
-    <w:name w:val="Heading 1 Char"/>
-    <w:basedOn w:val="DefaultParagraphFont"/>
-    <w:link w:val="Heading1"/>
+  <w:style w:type="character" w:customStyle="1" w:styleId="10">
+    <w:name w:val="Заглавие 1 Знак"/>
+    <w:basedOn w:val="a0"/>
+    <w:link w:val="1"/>
     <w:uiPriority w:val="9"/>
     <w:rsid w:val="00EC387A"/>
     <w:rPr>
@@ -9312,10 +9422,10 @@
       <w:szCs w:val="32"/>
     </w:rPr>
   </w:style>
-  <w:style w:type="character" w:customStyle="1" w:styleId="Heading2Char">
-    <w:name w:val="Heading 2 Char"/>
-    <w:basedOn w:val="DefaultParagraphFont"/>
-    <w:link w:val="Heading2"/>
+  <w:style w:type="character" w:customStyle="1" w:styleId="20">
+    <w:name w:val="Заглавие 2 Знак"/>
+    <w:basedOn w:val="a0"/>
+    <w:link w:val="2"/>
     <w:uiPriority w:val="9"/>
     <w:rsid w:val="00EC387A"/>
     <w:rPr>
@@ -9328,10 +9438,10 @@
       <w:szCs w:val="36"/>
     </w:rPr>
   </w:style>
-  <w:style w:type="character" w:customStyle="1" w:styleId="Heading3Char">
-    <w:name w:val="Heading 3 Char"/>
-    <w:basedOn w:val="DefaultParagraphFont"/>
-    <w:link w:val="Heading3"/>
+  <w:style w:type="character" w:customStyle="1" w:styleId="30">
+    <w:name w:val="Заглавие 3 Знак"/>
+    <w:basedOn w:val="a0"/>
+    <w:link w:val="3"/>
     <w:uiPriority w:val="9"/>
     <w:rsid w:val="00EC387A"/>
     <w:rPr>
@@ -9343,10 +9453,10 @@
       <w:szCs w:val="32"/>
     </w:rPr>
   </w:style>
-  <w:style w:type="character" w:customStyle="1" w:styleId="Heading4Char">
-    <w:name w:val="Heading 4 Char"/>
-    <w:basedOn w:val="DefaultParagraphFont"/>
-    <w:link w:val="Heading4"/>
+  <w:style w:type="character" w:customStyle="1" w:styleId="40">
+    <w:name w:val="Заглавие 4 Знак"/>
+    <w:basedOn w:val="a0"/>
+    <w:link w:val="4"/>
     <w:uiPriority w:val="9"/>
     <w:rsid w:val="00EC387A"/>
     <w:rPr>
@@ -9358,10 +9468,10 @@
       <w:sz w:val="28"/>
     </w:rPr>
   </w:style>
-  <w:style w:type="character" w:customStyle="1" w:styleId="Heading5Char">
-    <w:name w:val="Heading 5 Char"/>
-    <w:basedOn w:val="DefaultParagraphFont"/>
-    <w:link w:val="Heading5"/>
+  <w:style w:type="character" w:customStyle="1" w:styleId="50">
+    <w:name w:val="Заглавие 5 Знак"/>
+    <w:basedOn w:val="a0"/>
+    <w:link w:val="5"/>
     <w:uiPriority w:val="9"/>
     <w:rsid w:val="00EC387A"/>
     <w:rPr>
@@ -9371,10 +9481,10 @@
       <w:color w:val="B2500E"/>
     </w:rPr>
   </w:style>
-  <w:style w:type="paragraph" w:styleId="Header">
+  <w:style w:type="paragraph" w:styleId="a3">
     <w:name w:val="header"/>
-    <w:basedOn w:val="Normal"/>
-    <w:link w:val="HeaderChar"/>
+    <w:basedOn w:val="a"/>
+    <w:link w:val="a4"/>
     <w:uiPriority w:val="99"/>
     <w:unhideWhenUsed/>
     <w:rsid w:val="00EC387A"/>
@@ -9386,20 +9496,20 @@
       <w:spacing w:after="0" w:line="240" w:lineRule="auto"/>
     </w:pPr>
   </w:style>
-  <w:style w:type="character" w:customStyle="1" w:styleId="HeaderChar">
-    <w:name w:val="Header Char"/>
-    <w:basedOn w:val="DefaultParagraphFont"/>
-    <w:link w:val="Header"/>
+  <w:style w:type="character" w:customStyle="1" w:styleId="a4">
+    <w:name w:val="Горен колонтитул Знак"/>
+    <w:basedOn w:val="a0"/>
+    <w:link w:val="a3"/>
     <w:uiPriority w:val="99"/>
     <w:rsid w:val="00EC387A"/>
     <w:rPr>
       <w:noProof/>
     </w:rPr>
   </w:style>
-  <w:style w:type="paragraph" w:styleId="Footer">
+  <w:style w:type="paragraph" w:styleId="a5">
     <w:name w:val="footer"/>
-    <w:basedOn w:val="Normal"/>
-    <w:link w:val="FooterChar"/>
+    <w:basedOn w:val="a"/>
+    <w:link w:val="a6"/>
     <w:uiPriority w:val="99"/>
     <w:unhideWhenUsed/>
     <w:rsid w:val="00EC387A"/>
@@ -9411,19 +9521,19 @@
       <w:spacing w:after="0" w:line="240" w:lineRule="auto"/>
     </w:pPr>
   </w:style>
-  <w:style w:type="character" w:customStyle="1" w:styleId="FooterChar">
-    <w:name w:val="Footer Char"/>
-    <w:basedOn w:val="DefaultParagraphFont"/>
-    <w:link w:val="Footer"/>
+  <w:style w:type="character" w:customStyle="1" w:styleId="a6">
+    <w:name w:val="Долен колонтитул Знак"/>
+    <w:basedOn w:val="a0"/>
+    <w:link w:val="a5"/>
     <w:uiPriority w:val="99"/>
     <w:rsid w:val="00EC387A"/>
     <w:rPr>
       <w:noProof/>
     </w:rPr>
   </w:style>
-  <w:style w:type="character" w:styleId="Hyperlink">
+  <w:style w:type="character" w:styleId="a7">
     <w:name w:val="Hyperlink"/>
-    <w:basedOn w:val="DefaultParagraphFont"/>
+    <w:basedOn w:val="a0"/>
     <w:uiPriority w:val="99"/>
     <w:unhideWhenUsed/>
     <w:rsid w:val="00EC387A"/>
@@ -9432,10 +9542,10 @@
       <w:u w:val="single"/>
     </w:rPr>
   </w:style>
-  <w:style w:type="paragraph" w:styleId="ListParagraph">
+  <w:style w:type="paragraph" w:styleId="a8">
     <w:name w:val="List Paragraph"/>
-    <w:basedOn w:val="Normal"/>
-    <w:link w:val="ListParagraphChar"/>
+    <w:basedOn w:val="a"/>
+    <w:link w:val="a9"/>
     <w:uiPriority w:val="34"/>
     <w:qFormat/>
     <w:rsid w:val="00EC387A"/>
@@ -9446,7 +9556,7 @@
   </w:style>
   <w:style w:type="paragraph" w:customStyle="1" w:styleId="Code">
     <w:name w:val="Code"/>
-    <w:basedOn w:val="Normal"/>
+    <w:basedOn w:val="a"/>
     <w:link w:val="CodeChar"/>
     <w:qFormat/>
     <w:rsid w:val="00EC387A"/>
@@ -9457,7 +9567,7 @@
   </w:style>
   <w:style w:type="character" w:customStyle="1" w:styleId="CodeChar">
     <w:name w:val="Code Char"/>
-    <w:basedOn w:val="DefaultParagraphFont"/>
+    <w:basedOn w:val="a0"/>
     <w:link w:val="Code"/>
     <w:rsid w:val="00EC387A"/>
     <w:rPr>
@@ -9466,9 +9576,9 @@
       <w:noProof/>
     </w:rPr>
   </w:style>
-  <w:style w:type="table" w:styleId="TableGrid">
+  <w:style w:type="table" w:styleId="aa">
     <w:name w:val="Table Grid"/>
-    <w:basedOn w:val="TableNormal"/>
+    <w:basedOn w:val="a1"/>
     <w:uiPriority w:val="59"/>
     <w:rsid w:val="00EC387A"/>
     <w:pPr>
@@ -9485,10 +9595,10 @@
       </w:tblBorders>
     </w:tblPr>
   </w:style>
-  <w:style w:type="character" w:customStyle="1" w:styleId="ListParagraphChar">
-    <w:name w:val="List Paragraph Char"/>
-    <w:basedOn w:val="DefaultParagraphFont"/>
-    <w:link w:val="ListParagraph"/>
+  <w:style w:type="character" w:customStyle="1" w:styleId="a9">
+    <w:name w:val="Списък на абзаци Знак"/>
+    <w:basedOn w:val="a0"/>
+    <w:link w:val="a8"/>
     <w:uiPriority w:val="34"/>
     <w:qFormat/>
     <w:locked/>

</xml_diff>

<commit_message>
Added an exception wrapper and made the cells collection in cluster into a map.
</commit_message>
<xml_diff>
--- a/Structure_Problem Description (2).docx
+++ b/Structure_Problem Description (2).docx
@@ -4214,16 +4214,7 @@
                 <w:sz w:val="18"/>
                 <w:szCs w:val="18"/>
               </w:rPr>
-              <w:t>createOrganism T</w:t>
-            </w:r>
-            <w:r>
-              <w:rPr>
-                <w:rFonts w:ascii="Consolas" w:hAnsi="Consolas"/>
-                <w:bCs/>
-                <w:sz w:val="18"/>
-                <w:szCs w:val="18"/>
-              </w:rPr>
-              <w:t>roli</w:t>
+              <w:t>createOrganism Troli</w:t>
             </w:r>
           </w:p>
           <w:p>
@@ -4243,16 +4234,7 @@
                 <w:sz w:val="18"/>
                 <w:szCs w:val="18"/>
               </w:rPr>
-              <w:t>createOrganism Tr</w:t>
-            </w:r>
-            <w:r>
-              <w:rPr>
-                <w:rFonts w:ascii="Consolas" w:hAnsi="Consolas"/>
-                <w:bCs/>
-                <w:sz w:val="18"/>
-                <w:szCs w:val="18"/>
-              </w:rPr>
-              <w:t>oli</w:t>
+              <w:t>createOrganism Troli</w:t>
             </w:r>
           </w:p>
           <w:p>
@@ -4292,7 +4274,34 @@
                 <w:sz w:val="18"/>
                 <w:szCs w:val="18"/>
               </w:rPr>
-              <w:t>addCluster Troli X05 2 3</w:t>
+              <w:t xml:space="preserve">addCluster Troli X05 </w:t>
+            </w:r>
+            <w:r>
+              <w:rPr>
+                <w:rFonts w:ascii="Consolas" w:hAnsi="Consolas"/>
+                <w:bCs/>
+                <w:sz w:val="18"/>
+                <w:szCs w:val="18"/>
+              </w:rPr>
+              <w:t>5</w:t>
+            </w:r>
+            <w:r>
+              <w:rPr>
+                <w:rFonts w:ascii="Consolas" w:hAnsi="Consolas"/>
+                <w:bCs/>
+                <w:sz w:val="18"/>
+                <w:szCs w:val="18"/>
+              </w:rPr>
+              <w:t xml:space="preserve"> </w:t>
+            </w:r>
+            <w:r>
+              <w:rPr>
+                <w:rFonts w:ascii="Consolas" w:hAnsi="Consolas"/>
+                <w:bCs/>
+                <w:sz w:val="18"/>
+                <w:szCs w:val="18"/>
+              </w:rPr>
+              <w:t>5</w:t>
             </w:r>
           </w:p>
           <w:p>
@@ -4332,16 +4341,16 @@
                 <w:sz w:val="18"/>
                 <w:szCs w:val="18"/>
               </w:rPr>
-              <w:t>addCell Tr</w:t>
-            </w:r>
-            <w:r>
-              <w:rPr>
-                <w:rFonts w:ascii="Consolas" w:hAnsi="Consolas"/>
-                <w:bCs/>
-                <w:sz w:val="18"/>
-                <w:szCs w:val="18"/>
-              </w:rPr>
-              <w:t>oli B</w:t>
+              <w:t xml:space="preserve">addCell Troli </w:t>
+            </w:r>
+            <w:r>
+              <w:rPr>
+                <w:rFonts w:ascii="Consolas" w:hAnsi="Consolas"/>
+                <w:bCs/>
+                <w:sz w:val="18"/>
+                <w:szCs w:val="18"/>
+              </w:rPr>
+              <w:t>B</w:t>
             </w:r>
             <w:r>
               <w:rPr>
@@ -4370,6 +4379,82 @@
                 <w:sz w:val="18"/>
                 <w:szCs w:val="18"/>
               </w:rPr>
+              <w:t xml:space="preserve">addCell Troli X05 WhiteBloodCell </w:t>
+            </w:r>
+            <w:r>
+              <w:rPr>
+                <w:rFonts w:ascii="Consolas" w:hAnsi="Consolas"/>
+                <w:bCs/>
+                <w:sz w:val="18"/>
+                <w:szCs w:val="18"/>
+              </w:rPr>
+              <w:t>Todor</w:t>
+            </w:r>
+            <w:r>
+              <w:rPr>
+                <w:rFonts w:ascii="Consolas" w:hAnsi="Consolas"/>
+                <w:bCs/>
+                <w:sz w:val="18"/>
+                <w:szCs w:val="18"/>
+              </w:rPr>
+              <w:t xml:space="preserve"> 5 0 0 5</w:t>
+            </w:r>
+          </w:p>
+          <w:p>
+            <w:pPr>
+              <w:spacing w:before="0" w:after="0"/>
+              <w:rPr>
+                <w:rFonts w:ascii="Consolas" w:hAnsi="Consolas"/>
+                <w:bCs/>
+                <w:sz w:val="18"/>
+                <w:szCs w:val="18"/>
+              </w:rPr>
+            </w:pPr>
+            <w:r>
+              <w:rPr>
+                <w:rFonts w:ascii="Consolas" w:hAnsi="Consolas"/>
+                <w:bCs/>
+                <w:sz w:val="18"/>
+                <w:szCs w:val="18"/>
+              </w:rPr>
+              <w:t xml:space="preserve">addCell Troli X05 WhiteBloodCell </w:t>
+            </w:r>
+            <w:r>
+              <w:rPr>
+                <w:rFonts w:ascii="Consolas" w:hAnsi="Consolas"/>
+                <w:bCs/>
+                <w:sz w:val="18"/>
+                <w:szCs w:val="18"/>
+              </w:rPr>
+              <w:t>Gosho</w:t>
+            </w:r>
+            <w:r>
+              <w:rPr>
+                <w:rFonts w:ascii="Consolas" w:hAnsi="Consolas"/>
+                <w:bCs/>
+                <w:sz w:val="18"/>
+                <w:szCs w:val="18"/>
+              </w:rPr>
+              <w:t xml:space="preserve"> 5 0 0 5</w:t>
+            </w:r>
+          </w:p>
+          <w:p>
+            <w:pPr>
+              <w:spacing w:before="0" w:after="0"/>
+              <w:rPr>
+                <w:rFonts w:ascii="Consolas" w:hAnsi="Consolas"/>
+                <w:bCs/>
+                <w:sz w:val="18"/>
+                <w:szCs w:val="18"/>
+              </w:rPr>
+            </w:pPr>
+            <w:r>
+              <w:rPr>
+                <w:rFonts w:ascii="Consolas" w:hAnsi="Consolas"/>
+                <w:bCs/>
+                <w:sz w:val="18"/>
+                <w:szCs w:val="18"/>
+              </w:rPr>
               <w:t xml:space="preserve">addCell Troli </w:t>
             </w:r>
             <w:r>
@@ -4379,6 +4464,143 @@
                 <w:sz w:val="18"/>
                 <w:szCs w:val="18"/>
               </w:rPr>
+              <w:t>X</w:t>
+            </w:r>
+            <w:r>
+              <w:rPr>
+                <w:rFonts w:ascii="Consolas" w:hAnsi="Consolas"/>
+                <w:bCs/>
+                <w:sz w:val="18"/>
+                <w:szCs w:val="18"/>
+              </w:rPr>
+              <w:t>0</w:t>
+            </w:r>
+            <w:r>
+              <w:rPr>
+                <w:rFonts w:ascii="Consolas" w:hAnsi="Consolas"/>
+                <w:bCs/>
+                <w:sz w:val="18"/>
+                <w:szCs w:val="18"/>
+              </w:rPr>
+              <w:t>5 Red</w:t>
+            </w:r>
+            <w:r>
+              <w:rPr>
+                <w:rFonts w:ascii="Consolas" w:hAnsi="Consolas"/>
+                <w:bCs/>
+                <w:sz w:val="18"/>
+                <w:szCs w:val="18"/>
+              </w:rPr>
+              <w:t xml:space="preserve">BloodCell </w:t>
+            </w:r>
+            <w:r>
+              <w:rPr>
+                <w:rFonts w:ascii="Consolas" w:hAnsi="Consolas"/>
+                <w:bCs/>
+                <w:sz w:val="18"/>
+                <w:szCs w:val="18"/>
+              </w:rPr>
+              <w:t>Pesho</w:t>
+            </w:r>
+            <w:r>
+              <w:rPr>
+                <w:rFonts w:ascii="Consolas" w:hAnsi="Consolas"/>
+                <w:bCs/>
+                <w:sz w:val="18"/>
+                <w:szCs w:val="18"/>
+              </w:rPr>
+              <w:t xml:space="preserve"> </w:t>
+            </w:r>
+            <w:r>
+              <w:rPr>
+                <w:rFonts w:ascii="Consolas" w:hAnsi="Consolas"/>
+                <w:bCs/>
+                <w:sz w:val="18"/>
+                <w:szCs w:val="18"/>
+              </w:rPr>
+              <w:t>50</w:t>
+            </w:r>
+            <w:r>
+              <w:rPr>
+                <w:rFonts w:ascii="Consolas" w:hAnsi="Consolas"/>
+                <w:bCs/>
+                <w:sz w:val="18"/>
+                <w:szCs w:val="18"/>
+              </w:rPr>
+              <w:t xml:space="preserve"> </w:t>
+            </w:r>
+            <w:r>
+              <w:rPr>
+                <w:rFonts w:ascii="Consolas" w:hAnsi="Consolas"/>
+                <w:bCs/>
+                <w:sz w:val="18"/>
+                <w:szCs w:val="18"/>
+              </w:rPr>
+              <w:t>2</w:t>
+            </w:r>
+            <w:r>
+              <w:rPr>
+                <w:rFonts w:ascii="Consolas" w:hAnsi="Consolas"/>
+                <w:bCs/>
+                <w:sz w:val="18"/>
+                <w:szCs w:val="18"/>
+              </w:rPr>
+              <w:t xml:space="preserve"> </w:t>
+            </w:r>
+            <w:r>
+              <w:rPr>
+                <w:rFonts w:ascii="Consolas" w:hAnsi="Consolas"/>
+                <w:bCs/>
+                <w:sz w:val="18"/>
+                <w:szCs w:val="18"/>
+              </w:rPr>
+              <w:t>2</w:t>
+            </w:r>
+            <w:r>
+              <w:rPr>
+                <w:rFonts w:ascii="Consolas" w:hAnsi="Consolas"/>
+                <w:bCs/>
+                <w:sz w:val="18"/>
+                <w:szCs w:val="18"/>
+              </w:rPr>
+              <w:t xml:space="preserve"> </w:t>
+            </w:r>
+            <w:r>
+              <w:rPr>
+                <w:rFonts w:ascii="Consolas" w:hAnsi="Consolas"/>
+                <w:bCs/>
+                <w:sz w:val="18"/>
+                <w:szCs w:val="18"/>
+              </w:rPr>
+              <w:t>10</w:t>
+            </w:r>
+          </w:p>
+          <w:p>
+            <w:pPr>
+              <w:spacing w:before="0" w:after="0"/>
+              <w:rPr>
+                <w:rFonts w:ascii="Consolas" w:hAnsi="Consolas"/>
+                <w:bCs/>
+                <w:sz w:val="18"/>
+                <w:szCs w:val="18"/>
+              </w:rPr>
+            </w:pPr>
+            <w:r>
+              <w:rPr>
+                <w:rFonts w:ascii="Consolas" w:hAnsi="Consolas"/>
+                <w:bCs/>
+                <w:sz w:val="18"/>
+                <w:szCs w:val="18"/>
+              </w:rPr>
+              <w:t xml:space="preserve">addCell Troli </w:t>
+            </w:r>
+            <w:r>
+              <w:rPr>
+                <w:rFonts w:ascii="Consolas" w:hAnsi="Consolas"/>
+                <w:bCs/>
+                <w:sz w:val="18"/>
+                <w:szCs w:val="18"/>
+              </w:rPr>
               <w:t>X05</w:t>
             </w:r>
             <w:r>
@@ -4388,7 +4610,88 @@
                 <w:sz w:val="18"/>
                 <w:szCs w:val="18"/>
               </w:rPr>
-              <w:t xml:space="preserve"> WhiteBloodCell WBC 5 0 0 5</w:t>
+              <w:t xml:space="preserve"> RedBloodCell </w:t>
+            </w:r>
+            <w:r>
+              <w:rPr>
+                <w:rFonts w:ascii="Consolas" w:hAnsi="Consolas"/>
+                <w:bCs/>
+                <w:sz w:val="18"/>
+                <w:szCs w:val="18"/>
+              </w:rPr>
+              <w:t>Ivo</w:t>
+            </w:r>
+            <w:r>
+              <w:rPr>
+                <w:rFonts w:ascii="Consolas" w:hAnsi="Consolas"/>
+                <w:bCs/>
+                <w:sz w:val="18"/>
+                <w:szCs w:val="18"/>
+              </w:rPr>
+              <w:t xml:space="preserve"> </w:t>
+            </w:r>
+            <w:r>
+              <w:rPr>
+                <w:rFonts w:ascii="Consolas" w:hAnsi="Consolas"/>
+                <w:bCs/>
+                <w:sz w:val="18"/>
+                <w:szCs w:val="18"/>
+              </w:rPr>
+              <w:t>25</w:t>
+            </w:r>
+            <w:r>
+              <w:rPr>
+                <w:rFonts w:ascii="Consolas" w:hAnsi="Consolas"/>
+                <w:bCs/>
+                <w:sz w:val="18"/>
+                <w:szCs w:val="18"/>
+              </w:rPr>
+              <w:t xml:space="preserve"> </w:t>
+            </w:r>
+            <w:r>
+              <w:rPr>
+                <w:rFonts w:ascii="Consolas" w:hAnsi="Consolas"/>
+                <w:bCs/>
+                <w:sz w:val="18"/>
+                <w:szCs w:val="18"/>
+              </w:rPr>
+              <w:t>4</w:t>
+            </w:r>
+            <w:r>
+              <w:rPr>
+                <w:rFonts w:ascii="Consolas" w:hAnsi="Consolas"/>
+                <w:bCs/>
+                <w:sz w:val="18"/>
+                <w:szCs w:val="18"/>
+              </w:rPr>
+              <w:t xml:space="preserve"> </w:t>
+            </w:r>
+            <w:r>
+              <w:rPr>
+                <w:rFonts w:ascii="Consolas" w:hAnsi="Consolas"/>
+                <w:bCs/>
+                <w:sz w:val="18"/>
+                <w:szCs w:val="18"/>
+              </w:rPr>
+              <w:t>4</w:t>
+            </w:r>
+            <w:r>
+              <w:rPr>
+                <w:rFonts w:ascii="Consolas" w:hAnsi="Consolas"/>
+                <w:bCs/>
+                <w:sz w:val="18"/>
+                <w:szCs w:val="18"/>
+              </w:rPr>
+              <w:t xml:space="preserve"> </w:t>
+            </w:r>
+            <w:r>
+              <w:rPr>
+                <w:rFonts w:ascii="Consolas" w:hAnsi="Consolas"/>
+                <w:bCs/>
+                <w:sz w:val="18"/>
+                <w:szCs w:val="18"/>
+              </w:rPr>
+              <w:t>75</w:t>
             </w:r>
           </w:p>
           <w:p>
@@ -5152,6 +5455,7 @@
                 <w:sz w:val="18"/>
                 <w:szCs w:val="18"/>
               </w:rPr>
+              <w:lastRenderedPageBreak/>
               <w:t>----Cluster X05</w:t>
             </w:r>
           </w:p>
@@ -5192,7 +5496,6 @@
                 <w:sz w:val="18"/>
                 <w:szCs w:val="18"/>
               </w:rPr>
-              <w:lastRenderedPageBreak/>
               <w:t>--------Health: 180 | Size: 20 | Energy: 400</w:t>
             </w:r>
           </w:p>
@@ -7064,7 +7367,7 @@
                                 <wp:extent cx="168271" cy="200025"/>
                                 <wp:effectExtent l="0" t="0" r="3810" b="0"/>
                                 <wp:docPr id="14" name="Picture 14">
-                                  <a:hlinkClick xmlns:a="http://schemas.openxmlformats.org/drawingml/2006/main" r:id="rId4"/>
+                                  <a:hlinkClick xmlns:a="http://schemas.openxmlformats.org/drawingml/2006/main" r:id="rId1"/>
                                 </wp:docPr>
                                 <wp:cNvGraphicFramePr/>
                                 <a:graphic xmlns:a="http://schemas.openxmlformats.org/drawingml/2006/main">

</xml_diff>

<commit_message>
Added the activate cluster functionality.
</commit_message>
<xml_diff>
--- a/Structure_Problem Description (2).docx
+++ b/Structure_Problem Description (2).docx
@@ -4455,124 +4455,7 @@
                 <w:sz w:val="18"/>
                 <w:szCs w:val="18"/>
               </w:rPr>
-              <w:t xml:space="preserve">addCell Troli </w:t>
-            </w:r>
-            <w:r>
-              <w:rPr>
-                <w:rFonts w:ascii="Consolas" w:hAnsi="Consolas"/>
-                <w:bCs/>
-                <w:sz w:val="18"/>
-                <w:szCs w:val="18"/>
-              </w:rPr>
-              <w:t>X</w:t>
-            </w:r>
-            <w:r>
-              <w:rPr>
-                <w:rFonts w:ascii="Consolas" w:hAnsi="Consolas"/>
-                <w:bCs/>
-                <w:sz w:val="18"/>
-                <w:szCs w:val="18"/>
-              </w:rPr>
-              <w:t>0</w:t>
-            </w:r>
-            <w:r>
-              <w:rPr>
-                <w:rFonts w:ascii="Consolas" w:hAnsi="Consolas"/>
-                <w:bCs/>
-                <w:sz w:val="18"/>
-                <w:szCs w:val="18"/>
-              </w:rPr>
-              <w:t>5 Red</w:t>
-            </w:r>
-            <w:r>
-              <w:rPr>
-                <w:rFonts w:ascii="Consolas" w:hAnsi="Consolas"/>
-                <w:bCs/>
-                <w:sz w:val="18"/>
-                <w:szCs w:val="18"/>
-              </w:rPr>
-              <w:t xml:space="preserve">BloodCell </w:t>
-            </w:r>
-            <w:r>
-              <w:rPr>
-                <w:rFonts w:ascii="Consolas" w:hAnsi="Consolas"/>
-                <w:bCs/>
-                <w:sz w:val="18"/>
-                <w:szCs w:val="18"/>
-              </w:rPr>
-              <w:t>Pesho</w:t>
-            </w:r>
-            <w:r>
-              <w:rPr>
-                <w:rFonts w:ascii="Consolas" w:hAnsi="Consolas"/>
-                <w:bCs/>
-                <w:sz w:val="18"/>
-                <w:szCs w:val="18"/>
-              </w:rPr>
-              <w:t xml:space="preserve"> </w:t>
-            </w:r>
-            <w:r>
-              <w:rPr>
-                <w:rFonts w:ascii="Consolas" w:hAnsi="Consolas"/>
-                <w:bCs/>
-                <w:sz w:val="18"/>
-                <w:szCs w:val="18"/>
-              </w:rPr>
-              <w:t>50</w:t>
-            </w:r>
-            <w:r>
-              <w:rPr>
-                <w:rFonts w:ascii="Consolas" w:hAnsi="Consolas"/>
-                <w:bCs/>
-                <w:sz w:val="18"/>
-                <w:szCs w:val="18"/>
-              </w:rPr>
-              <w:t xml:space="preserve"> </w:t>
-            </w:r>
-            <w:r>
-              <w:rPr>
-                <w:rFonts w:ascii="Consolas" w:hAnsi="Consolas"/>
-                <w:bCs/>
-                <w:sz w:val="18"/>
-                <w:szCs w:val="18"/>
-              </w:rPr>
-              <w:t>2</w:t>
-            </w:r>
-            <w:r>
-              <w:rPr>
-                <w:rFonts w:ascii="Consolas" w:hAnsi="Consolas"/>
-                <w:bCs/>
-                <w:sz w:val="18"/>
-                <w:szCs w:val="18"/>
-              </w:rPr>
-              <w:t xml:space="preserve"> </w:t>
-            </w:r>
-            <w:r>
-              <w:rPr>
-                <w:rFonts w:ascii="Consolas" w:hAnsi="Consolas"/>
-                <w:bCs/>
-                <w:sz w:val="18"/>
-                <w:szCs w:val="18"/>
-              </w:rPr>
-              <w:t>2</w:t>
-            </w:r>
-            <w:r>
-              <w:rPr>
-                <w:rFonts w:ascii="Consolas" w:hAnsi="Consolas"/>
-                <w:bCs/>
-                <w:sz w:val="18"/>
-                <w:szCs w:val="18"/>
-              </w:rPr>
-              <w:t xml:space="preserve"> </w:t>
-            </w:r>
-            <w:r>
-              <w:rPr>
-                <w:rFonts w:ascii="Consolas" w:hAnsi="Consolas"/>
-                <w:bCs/>
-                <w:sz w:val="18"/>
-                <w:szCs w:val="18"/>
-              </w:rPr>
-              <w:t>10</w:t>
+              <w:t>addCell Troli X05 RedBloodCell Pesho 50 2 2 10</w:t>
             </w:r>
           </w:p>
           <w:p>
@@ -4592,61 +4475,7 @@
                 <w:sz w:val="18"/>
                 <w:szCs w:val="18"/>
               </w:rPr>
-              <w:t xml:space="preserve">addCell Troli </w:t>
-            </w:r>
-            <w:r>
-              <w:rPr>
-                <w:rFonts w:ascii="Consolas" w:hAnsi="Consolas"/>
-                <w:bCs/>
-                <w:sz w:val="18"/>
-                <w:szCs w:val="18"/>
-              </w:rPr>
-              <w:t>X05</w:t>
-            </w:r>
-            <w:r>
-              <w:rPr>
-                <w:rFonts w:ascii="Consolas" w:hAnsi="Consolas"/>
-                <w:bCs/>
-                <w:sz w:val="18"/>
-                <w:szCs w:val="18"/>
-              </w:rPr>
-              <w:t xml:space="preserve"> RedBloodCell </w:t>
-            </w:r>
-            <w:r>
-              <w:rPr>
-                <w:rFonts w:ascii="Consolas" w:hAnsi="Consolas"/>
-                <w:bCs/>
-                <w:sz w:val="18"/>
-                <w:szCs w:val="18"/>
-              </w:rPr>
-              <w:t>Ivo</w:t>
-            </w:r>
-            <w:r>
-              <w:rPr>
-                <w:rFonts w:ascii="Consolas" w:hAnsi="Consolas"/>
-                <w:bCs/>
-                <w:sz w:val="18"/>
-                <w:szCs w:val="18"/>
-              </w:rPr>
-              <w:t xml:space="preserve"> </w:t>
-            </w:r>
-            <w:r>
-              <w:rPr>
-                <w:rFonts w:ascii="Consolas" w:hAnsi="Consolas"/>
-                <w:bCs/>
-                <w:sz w:val="18"/>
-                <w:szCs w:val="18"/>
-              </w:rPr>
-              <w:t>25</w:t>
-            </w:r>
-            <w:r>
-              <w:rPr>
-                <w:rFonts w:ascii="Consolas" w:hAnsi="Consolas"/>
-                <w:bCs/>
-                <w:sz w:val="18"/>
-                <w:szCs w:val="18"/>
-              </w:rPr>
-              <w:t xml:space="preserve"> </w:t>
+              <w:t xml:space="preserve">addCell Troli X05 RedBloodCell Ivo 25 </w:t>
             </w:r>
             <w:r>
               <w:rPr>
@@ -4664,34 +4493,7 @@
                 <w:sz w:val="18"/>
                 <w:szCs w:val="18"/>
               </w:rPr>
-              <w:t xml:space="preserve"> </w:t>
-            </w:r>
-            <w:r>
-              <w:rPr>
-                <w:rFonts w:ascii="Consolas" w:hAnsi="Consolas"/>
-                <w:bCs/>
-                <w:sz w:val="18"/>
-                <w:szCs w:val="18"/>
-              </w:rPr>
-              <w:t>4</w:t>
-            </w:r>
-            <w:r>
-              <w:rPr>
-                <w:rFonts w:ascii="Consolas" w:hAnsi="Consolas"/>
-                <w:bCs/>
-                <w:sz w:val="18"/>
-                <w:szCs w:val="18"/>
-              </w:rPr>
-              <w:t xml:space="preserve"> </w:t>
-            </w:r>
-            <w:r>
-              <w:rPr>
-                <w:rFonts w:ascii="Consolas" w:hAnsi="Consolas"/>
-                <w:bCs/>
-                <w:sz w:val="18"/>
-                <w:szCs w:val="18"/>
-              </w:rPr>
-              <w:t>75</w:t>
+              <w:t xml:space="preserve"> 4 75</w:t>
             </w:r>
           </w:p>
           <w:p>
@@ -4711,7 +4513,25 @@
                 <w:sz w:val="18"/>
                 <w:szCs w:val="18"/>
               </w:rPr>
-              <w:t>checkCondition Troli</w:t>
+              <w:t xml:space="preserve">addCell Troli X05 RedBloodCell Ivo 25 4 </w:t>
+            </w:r>
+            <w:r>
+              <w:rPr>
+                <w:rFonts w:ascii="Consolas" w:hAnsi="Consolas"/>
+                <w:bCs/>
+                <w:sz w:val="18"/>
+                <w:szCs w:val="18"/>
+              </w:rPr>
+              <w:t>3</w:t>
+            </w:r>
+            <w:r>
+              <w:rPr>
+                <w:rFonts w:ascii="Consolas" w:hAnsi="Consolas"/>
+                <w:bCs/>
+                <w:sz w:val="18"/>
+                <w:szCs w:val="18"/>
+              </w:rPr>
+              <w:t xml:space="preserve"> 60</w:t>
             </w:r>
           </w:p>
           <w:p>
@@ -4731,7 +4551,7 @@
                 <w:sz w:val="18"/>
                 <w:szCs w:val="18"/>
               </w:rPr>
-              <w:t>addCluster Troli X05 2 3</w:t>
+              <w:t>checkCondition Troli</w:t>
             </w:r>
           </w:p>
           <w:p>
@@ -4751,7 +4571,63 @@
                 <w:sz w:val="18"/>
                 <w:szCs w:val="18"/>
               </w:rPr>
-              <w:t xml:space="preserve">addCell Troli X05 WhiteBloodCell WBC </w:t>
+              <w:t xml:space="preserve">addCluster Troli </w:t>
+            </w:r>
+            <w:r>
+              <w:rPr>
+                <w:rFonts w:ascii="Consolas" w:hAnsi="Consolas"/>
+                <w:bCs/>
+                <w:sz w:val="18"/>
+                <w:szCs w:val="18"/>
+              </w:rPr>
+              <w:t>B</w:t>
+            </w:r>
+            <w:r>
+              <w:rPr>
+                <w:rFonts w:ascii="Consolas" w:hAnsi="Consolas"/>
+                <w:bCs/>
+                <w:sz w:val="18"/>
+                <w:szCs w:val="18"/>
+              </w:rPr>
+              <w:t>05 2 3</w:t>
+            </w:r>
+          </w:p>
+          <w:p>
+            <w:pPr>
+              <w:spacing w:before="0" w:after="0"/>
+              <w:rPr>
+                <w:rFonts w:ascii="Consolas" w:hAnsi="Consolas"/>
+                <w:bCs/>
+                <w:sz w:val="18"/>
+                <w:szCs w:val="18"/>
+              </w:rPr>
+            </w:pPr>
+            <w:r>
+              <w:rPr>
+                <w:rFonts w:ascii="Consolas" w:hAnsi="Consolas"/>
+                <w:bCs/>
+                <w:sz w:val="18"/>
+                <w:szCs w:val="18"/>
+              </w:rPr>
+              <w:t xml:space="preserve">addCell Troli </w:t>
+            </w:r>
+            <w:r>
+              <w:rPr>
+                <w:rFonts w:ascii="Consolas" w:hAnsi="Consolas"/>
+                <w:bCs/>
+                <w:sz w:val="18"/>
+                <w:szCs w:val="18"/>
+              </w:rPr>
+              <w:t>B</w:t>
+            </w:r>
+            <w:r>
+              <w:rPr>
+                <w:rFonts w:ascii="Consolas" w:hAnsi="Consolas"/>
+                <w:bCs/>
+                <w:sz w:val="18"/>
+                <w:szCs w:val="18"/>
+              </w:rPr>
+              <w:t xml:space="preserve">05 WhiteBloodCell WBC </w:t>
             </w:r>
             <w:r>
               <w:rPr>
@@ -5435,6 +5311,7 @@
                 <w:sz w:val="18"/>
                 <w:szCs w:val="18"/>
               </w:rPr>
+              <w:lastRenderedPageBreak/>
               <w:t>--Cells: 1</w:t>
             </w:r>
           </w:p>
@@ -5455,7 +5332,6 @@
                 <w:sz w:val="18"/>
                 <w:szCs w:val="18"/>
               </w:rPr>
-              <w:lastRenderedPageBreak/>
               <w:t>----Cluster X05</w:t>
             </w:r>
           </w:p>
@@ -5677,6 +5553,38 @@
                 <w:lang w:val="de-DE"/>
               </w:rPr>
               <w:t>Cell Ivan H8 WhiteBloodCell WBC 10 1 1 10</w:t>
+            </w:r>
+          </w:p>
+          <w:p>
+            <w:pPr>
+              <w:spacing w:before="0" w:after="0"/>
+              <w:rPr>
+                <w:rFonts w:ascii="Consolas" w:hAnsi="Consolas"/>
+                <w:bCs/>
+                <w:sz w:val="18"/>
+                <w:szCs w:val="18"/>
+                <w:lang w:val="de-DE"/>
+              </w:rPr>
+            </w:pPr>
+            <w:r>
+              <w:rPr>
+                <w:rFonts w:ascii="Consolas" w:hAnsi="Consolas"/>
+                <w:bCs/>
+                <w:sz w:val="18"/>
+                <w:szCs w:val="18"/>
+                <w:lang w:val="de-DE"/>
+              </w:rPr>
+              <w:t xml:space="preserve">activateCluster </w:t>
+            </w:r>
+            <w:r>
+              <w:rPr>
+                <w:rFonts w:ascii="Consolas" w:hAnsi="Consolas"/>
+                <w:bCs/>
+                <w:sz w:val="18"/>
+                <w:szCs w:val="18"/>
+                <w:lang w:val="de-DE"/>
+              </w:rPr>
+              <w:t>Ivan</w:t>
             </w:r>
           </w:p>
           <w:p>
@@ -9287,6 +9195,7 @@
     <w:lsdException w:name="HTML Sample" w:semiHidden="1" w:unhideWhenUsed="1"/>
     <w:lsdException w:name="HTML Typewriter" w:semiHidden="1" w:unhideWhenUsed="1"/>
     <w:lsdException w:name="HTML Variable" w:semiHidden="1" w:unhideWhenUsed="1"/>
+    <w:lsdException w:name="Normal Table" w:semiHidden="1" w:unhideWhenUsed="1"/>
     <w:lsdException w:name="annotation subject" w:semiHidden="1" w:unhideWhenUsed="1"/>
     <w:lsdException w:name="No List" w:semiHidden="1" w:unhideWhenUsed="1"/>
     <w:lsdException w:name="Outline List 1" w:semiHidden="1" w:unhideWhenUsed="1"/>
@@ -9333,8 +9242,10 @@
     <w:lsdException w:name="Table Subtle 2" w:semiHidden="1" w:unhideWhenUsed="1"/>
     <w:lsdException w:name="Table Web 1" w:semiHidden="1" w:unhideWhenUsed="1"/>
     <w:lsdException w:name="Table Web 2" w:semiHidden="1" w:unhideWhenUsed="1"/>
+    <w:lsdException w:name="Table Web 3" w:semiHidden="1" w:unhideWhenUsed="1"/>
     <w:lsdException w:name="Balloon Text" w:semiHidden="1" w:unhideWhenUsed="1"/>
     <w:lsdException w:name="Table Grid" w:uiPriority="59"/>
+    <w:lsdException w:name="Table Theme" w:semiHidden="1" w:unhideWhenUsed="1"/>
     <w:lsdException w:name="Placeholder Text" w:semiHidden="1"/>
     <w:lsdException w:name="No Spacing" w:uiPriority="1" w:qFormat="1"/>
     <w:lsdException w:name="Light Shading" w:uiPriority="60"/>

</xml_diff>

<commit_message>
Added javadoc documentation for the models' interfaces and the Cell class.
</commit_message>
<xml_diff>
--- a/Structure_Problem Description (2).docx
+++ b/Structure_Problem Description (2).docx
@@ -4551,26 +4551,6 @@
                 <w:sz w:val="18"/>
                 <w:szCs w:val="18"/>
               </w:rPr>
-              <w:t>checkCondition Troli</w:t>
-            </w:r>
-          </w:p>
-          <w:p>
-            <w:pPr>
-              <w:spacing w:before="0" w:after="0"/>
-              <w:rPr>
-                <w:rFonts w:ascii="Consolas" w:hAnsi="Consolas"/>
-                <w:bCs/>
-                <w:sz w:val="18"/>
-                <w:szCs w:val="18"/>
-              </w:rPr>
-            </w:pPr>
-            <w:r>
-              <w:rPr>
-                <w:rFonts w:ascii="Consolas" w:hAnsi="Consolas"/>
-                <w:bCs/>
-                <w:sz w:val="18"/>
-                <w:szCs w:val="18"/>
-              </w:rPr>
               <w:t xml:space="preserve">addCluster Troli </w:t>
             </w:r>
             <w:r>
@@ -5311,7 +5291,6 @@
                 <w:sz w:val="18"/>
                 <w:szCs w:val="18"/>
               </w:rPr>
-              <w:lastRenderedPageBreak/>
               <w:t>--Cells: 1</w:t>
             </w:r>
           </w:p>
@@ -5332,6 +5311,7 @@
                 <w:sz w:val="18"/>
                 <w:szCs w:val="18"/>
               </w:rPr>
+              <w:lastRenderedPageBreak/>
               <w:t>----Cluster X05</w:t>
             </w:r>
           </w:p>
@@ -7275,7 +7255,7 @@
                                 <wp:extent cx="168271" cy="200025"/>
                                 <wp:effectExtent l="0" t="0" r="3810" b="0"/>
                                 <wp:docPr id="14" name="Picture 14">
-                                  <a:hlinkClick xmlns:a="http://schemas.openxmlformats.org/drawingml/2006/main" r:id="rId1"/>
+                                  <a:hlinkClick xmlns:a="http://schemas.openxmlformats.org/drawingml/2006/main" r:id="rId4"/>
                                 </wp:docPr>
                                 <wp:cNvGraphicFramePr/>
                                 <a:graphic xmlns:a="http://schemas.openxmlformats.org/drawingml/2006/main">

</xml_diff>